<commit_message>
correct photos on report and datagrams
more words between the images. thank you!

Co-Authored-By: Stella Douka <35050451+stelladk@users.noreply.github.com>
</commit_message>
<xml_diff>
--- a/Phase4/3170042_3170115.docx
+++ b/Phase4/3170042_3170115.docx
@@ -54,7 +54,29 @@
           <w:sz w:val="32"/>
           <w:szCs w:val="32"/>
         </w:rPr>
-        <w:t>(Word Embeddings)</w:t>
+        <w:t>(Word </w:t>
+      </w:r>
+      <w:proofErr w:type="spellStart"/>
+      <w:r>
+        <w:rPr>
+          <w:rFonts w:asciiTheme="majorHAnsi" w:eastAsiaTheme="majorEastAsia" w:hAnsiTheme="majorHAnsi" w:cstheme="majorBidi"/>
+          <w:spacing w:val="-10"/>
+          <w:kern w:val="28"/>
+          <w:sz w:val="32"/>
+          <w:szCs w:val="32"/>
+        </w:rPr>
+        <w:t>Embeddings</w:t>
+      </w:r>
+      <w:proofErr w:type="spellEnd"/>
+      <w:r>
+        <w:rPr>
+          <w:rFonts w:asciiTheme="majorHAnsi" w:eastAsiaTheme="majorEastAsia" w:hAnsiTheme="majorHAnsi" w:cstheme="majorBidi"/>
+          <w:spacing w:val="-10"/>
+          <w:kern w:val="28"/>
+          <w:sz w:val="32"/>
+          <w:szCs w:val="32"/>
+        </w:rPr>
+        <w:t>)</w:t>
       </w:r>
     </w:p>
     <w:p>
@@ -841,44 +863,36 @@
         <w:rPr>
           <w:sz w:val="24"/>
           <w:szCs w:val="24"/>
-          <w:lang w:val="en-US"/>
         </w:rPr>
       </w:pPr>
       <w:r>
         <w:t xml:space="preserve">Εικόνα </w:t>
       </w:r>
-      <w:r>
-        <w:fldChar w:fldCharType="begin"/>
-      </w:r>
-      <w:r>
-        <w:instrText xml:space="preserve"> SEQ Εικόνα \* ARABIC </w:instrText>
-      </w:r>
-      <w:r>
-        <w:fldChar w:fldCharType="separate"/>
-      </w:r>
-      <w:r>
-        <w:rPr>
-          <w:noProof/>
-        </w:rPr>
-        <w:t>2</w:t>
-      </w:r>
-      <w:r>
-        <w:rPr>
-          <w:noProof/>
-        </w:rPr>
-        <w:fldChar w:fldCharType="end"/>
-      </w:r>
-      <w:r>
-        <w:rPr>
-          <w:lang w:val="en-US"/>
-        </w:rPr>
+      <w:fldSimple w:instr=" SEQ Εικόνα \* ARABIC ">
+        <w:r>
+          <w:rPr>
+            <w:noProof/>
+          </w:rPr>
+          <w:t>2</w:t>
+        </w:r>
+      </w:fldSimple>
+      <w:r>
         <w:t xml:space="preserve">: </w:t>
       </w:r>
       <w:r>
         <w:rPr>
           <w:lang w:val="en-US"/>
         </w:rPr>
-        <w:t>Embeddings.java</w:t>
+        <w:t>Embeddings</w:t>
+      </w:r>
+      <w:r>
+        <w:t>.</w:t>
+      </w:r>
+      <w:r>
+        <w:rPr>
+          <w:lang w:val="en-US"/>
+        </w:rPr>
+        <w:t>java</w:t>
       </w:r>
     </w:p>
     <w:p>
@@ -895,27 +909,19 @@
         <w:pStyle w:val="a3"/>
         <w:ind w:left="0"/>
         <w:rPr>
-          <w:sz w:val="24"/>
-          <w:szCs w:val="24"/>
-          <w:lang w:val="en-US"/>
-        </w:rPr>
-      </w:pPr>
-      <w:r>
-        <w:rPr>
           <w:noProof/>
         </w:rPr>
+      </w:pPr>
+      <w:r>
+        <w:rPr>
+          <w:noProof/>
+        </w:rPr>
         <w:lastRenderedPageBreak/>
-        <w:t>Φ</w:t>
-      </w:r>
-      <w:r>
-        <w:rPr>
-          <w:noProof/>
-        </w:rPr>
         <w:drawing>
           <wp:inline distT="0" distB="0" distL="0" distR="0" wp14:anchorId="5E774BD7" wp14:editId="061A0D65">
             <wp:extent cx="5580380" cy="2964815"/>
             <wp:effectExtent l="0" t="0" r="1270" b="6985"/>
-            <wp:docPr id="12" name="Εικόνα 12" descr="Εικόνα που περιέχει κείμενο, οθόνη, στιγμιότυπο οθόνης, ηλεκτρονικές συσκευές&#10;&#10;Περιγραφή που δημιουργήθηκε αυτόματα"/>
+            <wp:docPr id="24" name="Εικόνα 24" descr="Εικόνα που περιέχει κείμενο, οθόνη, στιγμιότυπο οθόνης, ηλεκτρονικές συσκευές&#10;&#10;Περιγραφή που δημιουργήθηκε αυτόματα"/>
             <wp:cNvGraphicFramePr>
               <a:graphicFrameLocks xmlns:a="http://schemas.openxmlformats.org/drawingml/2006/main" noChangeAspect="1"/>
             </wp:cNvGraphicFramePr>
@@ -964,11 +970,46 @@
         <w:rPr>
           <w:noProof/>
         </w:rPr>
+        <w:t xml:space="preserve"> </w:t>
+      </w:r>
+      <w:r>
+        <w:rPr>
+          <w:noProof/>
+        </w:rPr>
+        <w:t xml:space="preserve">Αποθηκεύουμε τα αποτελέσματα σε αρχεία </w:t>
+      </w:r>
+      <w:r>
+        <w:rPr>
+          <w:noProof/>
+        </w:rPr>
+        <w:t>.</w:t>
+      </w:r>
+      <w:r>
+        <w:rPr>
+          <w:noProof/>
+          <w:lang w:val="en-US"/>
+        </w:rPr>
+        <w:t>txt</w:t>
+      </w:r>
+    </w:p>
+    <w:p>
+      <w:pPr>
+        <w:pStyle w:val="a3"/>
+        <w:ind w:left="0"/>
+        <w:rPr>
+          <w:sz w:val="24"/>
+          <w:szCs w:val="24"/>
+        </w:rPr>
+      </w:pPr>
+      <w:r>
+        <w:rPr>
+          <w:noProof/>
+        </w:rPr>
         <w:drawing>
           <wp:inline distT="0" distB="0" distL="0" distR="0" wp14:anchorId="1531CEB6" wp14:editId="73917FDF">
             <wp:extent cx="5580380" cy="730250"/>
             <wp:effectExtent l="0" t="0" r="1270" b="0"/>
-            <wp:docPr id="13" name="Εικόνα 13"/>
+            <wp:docPr id="25" name="Εικόνα 25"/>
             <wp:cNvGraphicFramePr>
               <a:graphicFrameLocks xmlns:a="http://schemas.openxmlformats.org/drawingml/2006/main" noChangeAspect="1"/>
             </wp:cNvGraphicFramePr>
@@ -1021,7 +1062,7 @@
           <wp:inline distT="0" distB="0" distL="0" distR="0" wp14:anchorId="7CE9D068" wp14:editId="5DCCD31D">
             <wp:extent cx="5580380" cy="3331845"/>
             <wp:effectExtent l="0" t="0" r="1270" b="1905"/>
-            <wp:docPr id="14" name="Εικόνα 14" descr="Εικόνα που περιέχει κείμενο&#10;&#10;Περιγραφή που δημιουργήθηκε αυτόματα"/>
+            <wp:docPr id="26" name="Εικόνα 26" descr="Εικόνα που περιέχει κείμενο&#10;&#10;Περιγραφή που δημιουργήθηκε αυτόματα"/>
             <wp:cNvGraphicFramePr>
               <a:graphicFrameLocks xmlns:a="http://schemas.openxmlformats.org/drawingml/2006/main" noChangeAspect="1"/>
             </wp:cNvGraphicFramePr>
@@ -1074,7 +1115,6 @@
         <w:rPr>
           <w:sz w:val="24"/>
           <w:szCs w:val="24"/>
-          <w:lang w:val="en-US"/>
         </w:rPr>
       </w:pPr>
     </w:p>
@@ -1085,7 +1125,6 @@
         <w:rPr>
           <w:sz w:val="24"/>
           <w:szCs w:val="24"/>
-          <w:lang w:val="en-US"/>
         </w:rPr>
       </w:pPr>
     </w:p>
@@ -1098,43 +1137,6 @@
           <w:szCs w:val="24"/>
         </w:rPr>
       </w:pPr>
-      <w:r>
-        <w:rPr>
-          <w:sz w:val="24"/>
-          <w:szCs w:val="24"/>
-        </w:rPr>
-        <w:t xml:space="preserve">Στη συνέχεια περάσαμε τα αποτελέσματα από το </w:t>
-      </w:r>
-      <w:r>
-        <w:rPr>
-          <w:sz w:val="24"/>
-          <w:szCs w:val="24"/>
-          <w:lang w:val="en-US"/>
-        </w:rPr>
-        <w:t>Trec</w:t>
-      </w:r>
-      <w:r>
-        <w:rPr>
-          <w:sz w:val="24"/>
-          <w:szCs w:val="24"/>
-        </w:rPr>
-        <w:t>_</w:t>
-      </w:r>
-      <w:r>
-        <w:rPr>
-          <w:sz w:val="24"/>
-          <w:szCs w:val="24"/>
-          <w:lang w:val="en-US"/>
-        </w:rPr>
-        <w:t>eval</w:t>
-      </w:r>
-      <w:r>
-        <w:rPr>
-          <w:sz w:val="24"/>
-          <w:szCs w:val="24"/>
-        </w:rPr>
-        <w:t>:</w:t>
-      </w:r>
     </w:p>
     <w:p>
       <w:pPr>
@@ -1151,158 +1153,10 @@
         <w:pStyle w:val="a3"/>
         <w:ind w:left="0"/>
         <w:rPr>
-          <w:rFonts w:cstheme="minorHAnsi"/>
-        </w:rPr>
-      </w:pPr>
-      <w:r>
-        <w:rPr>
-          <w:rFonts w:cstheme="minorHAnsi"/>
-        </w:rPr>
-        <w:t xml:space="preserve">Εκτελούμε </w:t>
-      </w:r>
-      <w:r>
-        <w:rPr>
-          <w:rFonts w:cstheme="minorHAnsi"/>
-          <w:lang w:val="en-US"/>
-        </w:rPr>
-        <w:t>trec</w:t>
-      </w:r>
-      <w:r>
-        <w:rPr>
-          <w:rFonts w:cstheme="minorHAnsi"/>
-        </w:rPr>
-        <w:t>_</w:t>
-      </w:r>
-      <w:r>
-        <w:rPr>
-          <w:rFonts w:cstheme="minorHAnsi"/>
-          <w:lang w:val="en-US"/>
-        </w:rPr>
-        <w:t>eval</w:t>
-      </w:r>
-      <w:r>
-        <w:rPr>
-          <w:rFonts w:cstheme="minorHAnsi"/>
-        </w:rPr>
-        <w:t>.</w:t>
-      </w:r>
-      <w:r>
-        <w:rPr>
-          <w:rFonts w:cstheme="minorHAnsi"/>
-          <w:lang w:val="en-US"/>
-        </w:rPr>
-        <w:t>exe</w:t>
-      </w:r>
-      <w:r>
-        <w:rPr>
-          <w:rFonts w:cstheme="minorHAnsi"/>
-        </w:rPr>
-        <w:t xml:space="preserve"> -</w:t>
-      </w:r>
-      <w:r>
-        <w:rPr>
-          <w:rFonts w:cstheme="minorHAnsi"/>
-          <w:lang w:val="en-US"/>
-        </w:rPr>
-        <w:t>m</w:t>
-      </w:r>
-      <w:r>
-        <w:rPr>
-          <w:rFonts w:cstheme="minorHAnsi"/>
-        </w:rPr>
-        <w:t xml:space="preserve"> </w:t>
-      </w:r>
-      <w:r>
-        <w:rPr>
-          <w:rFonts w:cstheme="minorHAnsi"/>
-          <w:lang w:val="en-US"/>
-        </w:rPr>
-        <w:t>all</w:t>
-      </w:r>
-      <w:r>
-        <w:rPr>
-          <w:rFonts w:cstheme="minorHAnsi"/>
-        </w:rPr>
-        <w:t>_</w:t>
-      </w:r>
-      <w:r>
-        <w:rPr>
-          <w:rFonts w:cstheme="minorHAnsi"/>
-          <w:lang w:val="en-US"/>
-        </w:rPr>
-        <w:t>trec</w:t>
-      </w:r>
-      <w:r>
-        <w:rPr>
-          <w:rFonts w:cstheme="minorHAnsi"/>
-        </w:rPr>
-        <w:t xml:space="preserve"> </w:t>
-      </w:r>
-      <w:r>
-        <w:rPr>
-          <w:rFonts w:cstheme="minorHAnsi"/>
-          <w:lang w:val="en-US"/>
-        </w:rPr>
-        <w:t>CISI</w:t>
-      </w:r>
-      <w:r>
-        <w:rPr>
-          <w:rFonts w:cstheme="minorHAnsi"/>
-        </w:rPr>
-        <w:t>.</w:t>
-      </w:r>
-      <w:r>
-        <w:rPr>
-          <w:rFonts w:cstheme="minorHAnsi"/>
-          <w:lang w:val="en-US"/>
-        </w:rPr>
-        <w:t>REL</w:t>
-      </w:r>
-      <w:r>
-        <w:rPr>
-          <w:rFonts w:cstheme="minorHAnsi"/>
-        </w:rPr>
-        <w:t xml:space="preserve"> </w:t>
-      </w:r>
-      <w:r>
-        <w:rPr>
-          <w:rFonts w:cstheme="minorHAnsi"/>
-          <w:lang w:val="en-US"/>
-        </w:rPr>
-        <w:t>resultsCISI</w:t>
-      </w:r>
-      <w:r>
-        <w:rPr>
-          <w:rFonts w:cstheme="minorHAnsi"/>
-        </w:rPr>
-        <w:t>_</w:t>
-      </w:r>
-      <w:r>
-        <w:rPr>
-          <w:rFonts w:cstheme="minorHAnsi"/>
-          <w:lang w:val="en-US"/>
-        </w:rPr>
-        <w:t>BM</w:t>
-      </w:r>
-      <w:r>
-        <w:rPr>
-          <w:rFonts w:cstheme="minorHAnsi"/>
-        </w:rPr>
-        <w:t>25_20.</w:t>
-      </w:r>
-      <w:r>
-        <w:rPr>
-          <w:rFonts w:cstheme="minorHAnsi"/>
-          <w:lang w:val="en-US"/>
-        </w:rPr>
-        <w:t>txt</w:t>
-      </w:r>
-      <w:r>
-        <w:rPr>
-          <w:rFonts w:cstheme="minorHAnsi"/>
-        </w:rPr>
-        <w:t xml:space="preserve"> στα 20 πιο σχετικά κείμενα</w:t>
-      </w:r>
+          <w:sz w:val="24"/>
+          <w:szCs w:val="24"/>
+        </w:rPr>
+      </w:pPr>
     </w:p>
     <w:p>
       <w:pPr>
@@ -1313,16 +1167,80 @@
           <w:szCs w:val="24"/>
         </w:rPr>
       </w:pPr>
+    </w:p>
+    <w:p>
+      <w:pPr>
+        <w:pStyle w:val="a3"/>
+        <w:ind w:left="0"/>
+        <w:rPr>
+          <w:sz w:val="24"/>
+          <w:szCs w:val="24"/>
+        </w:rPr>
+      </w:pPr>
+    </w:p>
+    <w:p>
+      <w:pPr>
+        <w:pStyle w:val="a3"/>
+        <w:ind w:left="0"/>
+        <w:rPr>
+          <w:sz w:val="24"/>
+          <w:szCs w:val="24"/>
+        </w:rPr>
+      </w:pPr>
+      <w:r>
+        <w:rPr>
+          <w:sz w:val="24"/>
+          <w:szCs w:val="24"/>
+        </w:rPr>
+        <w:t xml:space="preserve">Στη συνέχεια περάσαμε τα αποτελέσματα από το </w:t>
+      </w:r>
+      <w:r>
+        <w:rPr>
+          <w:sz w:val="24"/>
+          <w:szCs w:val="24"/>
+          <w:lang w:val="en-US"/>
+        </w:rPr>
+        <w:t>Trec</w:t>
+      </w:r>
+      <w:r>
+        <w:rPr>
+          <w:sz w:val="24"/>
+          <w:szCs w:val="24"/>
+        </w:rPr>
+        <w:t>_</w:t>
+      </w:r>
+      <w:r>
+        <w:rPr>
+          <w:sz w:val="24"/>
+          <w:szCs w:val="24"/>
+          <w:lang w:val="en-US"/>
+        </w:rPr>
+        <w:t>eval</w:t>
+      </w:r>
+      <w:r>
+        <w:rPr>
+          <w:sz w:val="24"/>
+          <w:szCs w:val="24"/>
+        </w:rPr>
+        <w:t>:</w:t>
+      </w:r>
+    </w:p>
+    <w:p>
+      <w:pPr>
+        <w:pStyle w:val="a3"/>
+        <w:keepNext/>
+        <w:ind w:left="0"/>
+      </w:pPr>
       <w:r>
         <w:rPr>
           <w:noProof/>
         </w:rPr>
         <w:lastRenderedPageBreak/>
         <w:drawing>
-          <wp:inline distT="0" distB="0" distL="0" distR="0" wp14:anchorId="3D9F9DEA" wp14:editId="2829A766">
-            <wp:extent cx="5580380" cy="3138805"/>
-            <wp:effectExtent l="0" t="0" r="1270" b="4445"/>
-            <wp:docPr id="1" name="Εικόνα 1"/>
+          <wp:inline distT="0" distB="0" distL="0" distR="0" wp14:anchorId="4783C492" wp14:editId="21D6BB8A">
+            <wp:extent cx="5400000" cy="4007837"/>
+            <wp:effectExtent l="0" t="0" r="0" b="0"/>
+            <wp:docPr id="15" name="Εικόνα 15" descr="Εικόνα που περιέχει κείμενο&#10;&#10;Περιγραφή που δημιουργήθηκε αυτόματα"/>
             <wp:cNvGraphicFramePr>
               <a:graphicFrameLocks xmlns:a="http://schemas.openxmlformats.org/drawingml/2006/main" noChangeAspect="1"/>
             </wp:cNvGraphicFramePr>
@@ -1330,36 +1248,30 @@
               <a:graphicData uri="http://schemas.openxmlformats.org/drawingml/2006/picture">
                 <pic:pic xmlns:pic="http://schemas.openxmlformats.org/drawingml/2006/picture">
                   <pic:nvPicPr>
-                    <pic:cNvPr id="0" name="Picture 1"/>
-                    <pic:cNvPicPr>
-                      <a:picLocks noChangeAspect="1" noChangeArrowheads="1"/>
-                    </pic:cNvPicPr>
+                    <pic:cNvPr id="15" name="Εικόνα 15" descr="Εικόνα που περιέχει κείμενο&#10;&#10;Περιγραφή που δημιουργήθηκε αυτόματα"/>
+                    <pic:cNvPicPr/>
                   </pic:nvPicPr>
-                  <pic:blipFill>
-                    <a:blip r:embed="rId13" cstate="print">
-                      <a:extLst>
-                        <a:ext uri="{28A0092B-C50C-407E-A947-70E740481C1C}">
-                          <a14:useLocalDpi xmlns:a14="http://schemas.microsoft.com/office/drawing/2010/main" val="0"/>
-                        </a:ext>
-                      </a:extLst>
-                    </a:blip>
-                    <a:srcRect/>
-                    <a:stretch>
-                      <a:fillRect/>
-                    </a:stretch>
+                  <pic:blipFill rotWithShape="1">
+                    <a:blip r:embed="rId13"/>
+                    <a:srcRect r="24215"/>
+                    <a:stretch/>
                   </pic:blipFill>
                   <pic:spPr bwMode="auto">
                     <a:xfrm>
                       <a:off x="0" y="0"/>
-                      <a:ext cx="5580380" cy="3138805"/>
+                      <a:ext cx="5400000" cy="4007837"/>
                     </a:xfrm>
                     <a:prstGeom prst="rect">
                       <a:avLst/>
                     </a:prstGeom>
-                    <a:noFill/>
                     <a:ln>
                       <a:noFill/>
                     </a:ln>
+                    <a:extLst>
+                      <a:ext uri="{53640926-AAD7-44D8-BBD7-CCE9431645EC}">
+                        <a14:shadowObscured xmlns:a14="http://schemas.microsoft.com/office/drawing/2010/main"/>
+                      </a:ext>
+                    </a:extLst>
                   </pic:spPr>
                 </pic:pic>
               </a:graphicData>
@@ -1370,236 +1282,79 @@
     </w:p>
     <w:p>
       <w:pPr>
+        <w:pStyle w:val="a9"/>
+        <w:jc w:val="center"/>
+        <w:rPr>
+          <w:lang w:val="en-US"/>
+        </w:rPr>
+      </w:pPr>
+      <w:r>
+        <w:fldChar w:fldCharType="begin"/>
+      </w:r>
+      <w:r>
+        <w:rPr>
+          <w:lang w:val="en-US"/>
+        </w:rPr>
+        <w:instrText xml:space="preserve"> SEQ </w:instrText>
+      </w:r>
+      <w:r>
+        <w:instrText>Εκτελούμε</w:instrText>
+      </w:r>
+      <w:r>
+        <w:rPr>
+          <w:lang w:val="en-US"/>
+        </w:rPr>
+        <w:instrText xml:space="preserve">_ \* ARABIC </w:instrText>
+      </w:r>
+      <w:r>
+        <w:fldChar w:fldCharType="separate"/>
+      </w:r>
+      <w:r>
+        <w:rPr>
+          <w:noProof/>
+          <w:lang w:val="en-US"/>
+        </w:rPr>
+        <w:t>1</w:t>
+      </w:r>
+      <w:r>
+        <w:fldChar w:fldCharType="end"/>
+      </w:r>
+      <w:r>
+        <w:rPr>
+          <w:lang w:val="en-US"/>
+        </w:rPr>
+        <w:t xml:space="preserve">. trec_eval.exe -m </w:t>
+      </w:r>
+      <w:proofErr w:type="spellStart"/>
+      <w:r>
+        <w:rPr>
+          <w:lang w:val="en-US"/>
+        </w:rPr>
+        <w:t>all_trec</w:t>
+      </w:r>
+      <w:proofErr w:type="spellEnd"/>
+      <w:r>
+        <w:rPr>
+          <w:lang w:val="en-US"/>
+        </w:rPr>
+        <w:t xml:space="preserve"> CISI.REL resultsCISIPhase4_20.txt</w:t>
+      </w:r>
+    </w:p>
+    <w:p>
+      <w:pPr>
         <w:pStyle w:val="a3"/>
+        <w:keepNext/>
         <w:ind w:left="0"/>
-        <w:rPr>
-          <w:sz w:val="24"/>
-          <w:szCs w:val="24"/>
-        </w:rPr>
-      </w:pPr>
-    </w:p>
-    <w:p>
-      <w:pPr>
-        <w:pStyle w:val="a3"/>
-        <w:ind w:left="0"/>
-        <w:rPr>
-          <w:rFonts w:cstheme="minorHAnsi"/>
-          <w:sz w:val="24"/>
-          <w:szCs w:val="24"/>
-        </w:rPr>
-      </w:pPr>
-    </w:p>
-    <w:p>
-      <w:pPr>
-        <w:pStyle w:val="a3"/>
-        <w:ind w:left="0"/>
-        <w:rPr>
-          <w:rFonts w:cstheme="minorHAnsi"/>
-          <w:sz w:val="24"/>
-          <w:szCs w:val="24"/>
-        </w:rPr>
-      </w:pPr>
-    </w:p>
-    <w:p>
-      <w:pPr>
-        <w:pStyle w:val="a3"/>
-        <w:ind w:left="0"/>
-        <w:rPr>
-          <w:rFonts w:cstheme="minorHAnsi"/>
-        </w:rPr>
-      </w:pPr>
-      <w:r>
-        <w:rPr>
-          <w:rFonts w:cstheme="minorHAnsi"/>
-        </w:rPr>
-        <w:t xml:space="preserve">Εκτελούμε </w:t>
-      </w:r>
-      <w:r>
-        <w:rPr>
-          <w:rFonts w:cstheme="minorHAnsi"/>
-          <w:lang w:val="en-US"/>
-        </w:rPr>
-        <w:t>trec</w:t>
-      </w:r>
-      <w:r>
-        <w:rPr>
-          <w:rFonts w:cstheme="minorHAnsi"/>
-        </w:rPr>
-        <w:t>_</w:t>
-      </w:r>
-      <w:r>
-        <w:rPr>
-          <w:rFonts w:cstheme="minorHAnsi"/>
-          <w:lang w:val="en-US"/>
-        </w:rPr>
-        <w:t>eval</w:t>
-      </w:r>
-      <w:r>
-        <w:rPr>
-          <w:rFonts w:cstheme="minorHAnsi"/>
-        </w:rPr>
-        <w:t>.</w:t>
-      </w:r>
-      <w:r>
-        <w:rPr>
-          <w:rFonts w:cstheme="minorHAnsi"/>
-          <w:lang w:val="en-US"/>
-        </w:rPr>
-        <w:t>exe</w:t>
-      </w:r>
-      <w:r>
-        <w:rPr>
-          <w:rFonts w:cstheme="minorHAnsi"/>
-        </w:rPr>
-        <w:t xml:space="preserve"> -</w:t>
-      </w:r>
-      <w:r>
-        <w:rPr>
-          <w:rFonts w:cstheme="minorHAnsi"/>
-          <w:lang w:val="en-US"/>
-        </w:rPr>
-        <w:t>m</w:t>
-      </w:r>
-      <w:r>
-        <w:rPr>
-          <w:rFonts w:cstheme="minorHAnsi"/>
-        </w:rPr>
-        <w:t xml:space="preserve"> </w:t>
-      </w:r>
-      <w:r>
-        <w:rPr>
-          <w:rFonts w:cstheme="minorHAnsi"/>
-          <w:lang w:val="en-US"/>
-        </w:rPr>
-        <w:t>all</w:t>
-      </w:r>
-      <w:r>
-        <w:rPr>
-          <w:rFonts w:cstheme="minorHAnsi"/>
-        </w:rPr>
-        <w:t>_</w:t>
-      </w:r>
-      <w:r>
-        <w:rPr>
-          <w:rFonts w:cstheme="minorHAnsi"/>
-          <w:lang w:val="en-US"/>
-        </w:rPr>
-        <w:t>trec</w:t>
-      </w:r>
-      <w:r>
-        <w:rPr>
-          <w:rFonts w:cstheme="minorHAnsi"/>
-        </w:rPr>
-        <w:t xml:space="preserve"> </w:t>
-      </w:r>
-      <w:r>
-        <w:rPr>
-          <w:rFonts w:cstheme="minorHAnsi"/>
-          <w:lang w:val="en-US"/>
-        </w:rPr>
-        <w:t>CISI</w:t>
-      </w:r>
-      <w:r>
-        <w:rPr>
-          <w:rFonts w:cstheme="minorHAnsi"/>
-        </w:rPr>
-        <w:t>.</w:t>
-      </w:r>
-      <w:r>
-        <w:rPr>
-          <w:rFonts w:cstheme="minorHAnsi"/>
-          <w:lang w:val="en-US"/>
-        </w:rPr>
-        <w:t>REL</w:t>
-      </w:r>
-      <w:r>
-        <w:rPr>
-          <w:rFonts w:cstheme="minorHAnsi"/>
-        </w:rPr>
-        <w:t xml:space="preserve"> </w:t>
-      </w:r>
-      <w:r>
-        <w:rPr>
-          <w:rFonts w:cstheme="minorHAnsi"/>
-          <w:lang w:val="en-US"/>
-        </w:rPr>
-        <w:t>resultsCISI</w:t>
-      </w:r>
-      <w:r>
-        <w:rPr>
-          <w:rFonts w:cstheme="minorHAnsi"/>
-        </w:rPr>
-        <w:t>_</w:t>
-      </w:r>
-      <w:r>
-        <w:rPr>
-          <w:rFonts w:cstheme="minorHAnsi"/>
-          <w:lang w:val="en-US"/>
-        </w:rPr>
-        <w:t>BM</w:t>
-      </w:r>
-      <w:r>
-        <w:rPr>
-          <w:rFonts w:cstheme="minorHAnsi"/>
-        </w:rPr>
-        <w:t>25_</w:t>
-      </w:r>
-      <w:r>
-        <w:rPr>
-          <w:rFonts w:cstheme="minorHAnsi"/>
-        </w:rPr>
-        <w:t>3</w:t>
-      </w:r>
-      <w:r>
-        <w:rPr>
-          <w:rFonts w:cstheme="minorHAnsi"/>
-        </w:rPr>
-        <w:t>0.</w:t>
-      </w:r>
-      <w:r>
-        <w:rPr>
-          <w:rFonts w:cstheme="minorHAnsi"/>
-          <w:lang w:val="en-US"/>
-        </w:rPr>
-        <w:t>txt</w:t>
-      </w:r>
-      <w:r>
-        <w:rPr>
-          <w:rFonts w:cstheme="minorHAnsi"/>
-        </w:rPr>
-        <w:t xml:space="preserve"> στα </w:t>
-      </w:r>
-      <w:r>
-        <w:rPr>
-          <w:rFonts w:cstheme="minorHAnsi"/>
-        </w:rPr>
-        <w:t>3</w:t>
-      </w:r>
-      <w:r>
-        <w:rPr>
-          <w:rFonts w:cstheme="minorHAnsi"/>
-        </w:rPr>
-        <w:t>0 πιο σχετικά κείμενα</w:t>
-      </w:r>
-    </w:p>
-    <w:p>
-      <w:pPr>
-        <w:pStyle w:val="a3"/>
-        <w:ind w:left="0"/>
-        <w:rPr>
-          <w:sz w:val="24"/>
-          <w:szCs w:val="24"/>
-        </w:rPr>
       </w:pPr>
       <w:r>
         <w:rPr>
           <w:noProof/>
         </w:rPr>
         <w:drawing>
-          <wp:inline distT="0" distB="0" distL="0" distR="0" wp14:anchorId="7E13DAEE" wp14:editId="6BE1F5AD">
-            <wp:extent cx="5580380" cy="3138805"/>
-            <wp:effectExtent l="0" t="0" r="1270" b="4445"/>
-            <wp:docPr id="2" name="Εικόνα 2"/>
+          <wp:inline distT="0" distB="0" distL="0" distR="0" wp14:anchorId="086DA55C" wp14:editId="0FF77FD2">
+            <wp:extent cx="5400000" cy="4022332"/>
+            <wp:effectExtent l="0" t="0" r="0" b="0"/>
+            <wp:docPr id="16" name="Εικόνα 16" descr="Εικόνα που περιέχει κείμενο&#10;&#10;Περιγραφή που δημιουργήθηκε αυτόματα"/>
             <wp:cNvGraphicFramePr>
               <a:graphicFrameLocks xmlns:a="http://schemas.openxmlformats.org/drawingml/2006/main" noChangeAspect="1"/>
             </wp:cNvGraphicFramePr>
@@ -1607,36 +1362,30 @@
               <a:graphicData uri="http://schemas.openxmlformats.org/drawingml/2006/picture">
                 <pic:pic xmlns:pic="http://schemas.openxmlformats.org/drawingml/2006/picture">
                   <pic:nvPicPr>
-                    <pic:cNvPr id="0" name="Picture 3"/>
-                    <pic:cNvPicPr>
-                      <a:picLocks noChangeAspect="1" noChangeArrowheads="1"/>
-                    </pic:cNvPicPr>
+                    <pic:cNvPr id="16" name="Εικόνα 16" descr="Εικόνα που περιέχει κείμενο&#10;&#10;Περιγραφή που δημιουργήθηκε αυτόματα"/>
+                    <pic:cNvPicPr/>
                   </pic:nvPicPr>
-                  <pic:blipFill>
-                    <a:blip r:embed="rId14" cstate="print">
-                      <a:extLst>
-                        <a:ext uri="{28A0092B-C50C-407E-A947-70E740481C1C}">
-                          <a14:useLocalDpi xmlns:a14="http://schemas.microsoft.com/office/drawing/2010/main" val="0"/>
-                        </a:ext>
-                      </a:extLst>
-                    </a:blip>
-                    <a:srcRect/>
-                    <a:stretch>
-                      <a:fillRect/>
-                    </a:stretch>
+                  <pic:blipFill rotWithShape="1">
+                    <a:blip r:embed="rId14"/>
+                    <a:srcRect r="24488"/>
+                    <a:stretch/>
                   </pic:blipFill>
                   <pic:spPr bwMode="auto">
                     <a:xfrm>
                       <a:off x="0" y="0"/>
-                      <a:ext cx="5580380" cy="3138805"/>
+                      <a:ext cx="5400000" cy="4022332"/>
                     </a:xfrm>
                     <a:prstGeom prst="rect">
                       <a:avLst/>
                     </a:prstGeom>
-                    <a:noFill/>
                     <a:ln>
                       <a:noFill/>
                     </a:ln>
+                    <a:extLst>
+                      <a:ext uri="{53640926-AAD7-44D8-BBD7-CCE9431645EC}">
+                        <a14:shadowObscured xmlns:a14="http://schemas.microsoft.com/office/drawing/2010/main"/>
+                      </a:ext>
+                    </a:extLst>
                   </pic:spPr>
                 </pic:pic>
               </a:graphicData>
@@ -1647,195 +1396,69 @@
     </w:p>
     <w:p>
       <w:pPr>
+        <w:pStyle w:val="a9"/>
+        <w:jc w:val="center"/>
+        <w:rPr>
+          <w:lang w:val="en-US"/>
+        </w:rPr>
+      </w:pPr>
+      <w:r>
+        <w:rPr>
+          <w:lang w:val="en-US"/>
+        </w:rPr>
+        <w:fldChar w:fldCharType="begin"/>
+      </w:r>
+      <w:r>
+        <w:rPr>
+          <w:lang w:val="en-US"/>
+        </w:rPr>
+        <w:instrText xml:space="preserve"> SEQ Εκτελούμε_ \* ARABIC </w:instrText>
+      </w:r>
+      <w:r>
+        <w:rPr>
+          <w:lang w:val="en-US"/>
+        </w:rPr>
+        <w:fldChar w:fldCharType="separate"/>
+      </w:r>
+      <w:r>
+        <w:rPr>
+          <w:noProof/>
+          <w:lang w:val="en-US"/>
+        </w:rPr>
+        <w:t>2</w:t>
+      </w:r>
+      <w:r>
+        <w:rPr>
+          <w:lang w:val="en-US"/>
+        </w:rPr>
+        <w:fldChar w:fldCharType="end"/>
+      </w:r>
+      <w:r>
+        <w:rPr>
+          <w:lang w:val="en-US"/>
+        </w:rPr>
+        <w:t xml:space="preserve">. trec_eval.exe -m </w:t>
+      </w:r>
+      <w:proofErr w:type="spellStart"/>
+      <w:r>
+        <w:rPr>
+          <w:lang w:val="en-US"/>
+        </w:rPr>
+        <w:t>all_trec</w:t>
+      </w:r>
+      <w:proofErr w:type="spellEnd"/>
+      <w:r>
+        <w:rPr>
+          <w:lang w:val="en-US"/>
+        </w:rPr>
+        <w:t xml:space="preserve"> CISI.REL resultsCISIPhase4_30.txt</w:t>
+      </w:r>
+    </w:p>
+    <w:p>
+      <w:pPr>
         <w:pStyle w:val="a3"/>
+        <w:keepNext/>
         <w:ind w:left="0"/>
-        <w:rPr>
-          <w:rFonts w:cstheme="minorHAnsi"/>
-        </w:rPr>
-      </w:pPr>
-      <w:r>
-        <w:rPr>
-          <w:rFonts w:cstheme="minorHAnsi"/>
-        </w:rPr>
-        <w:t xml:space="preserve">Εκτελούμε </w:t>
-      </w:r>
-      <w:r>
-        <w:rPr>
-          <w:rFonts w:cstheme="minorHAnsi"/>
-          <w:lang w:val="en-US"/>
-        </w:rPr>
-        <w:t>trec</w:t>
-      </w:r>
-      <w:r>
-        <w:rPr>
-          <w:rFonts w:cstheme="minorHAnsi"/>
-        </w:rPr>
-        <w:t>_</w:t>
-      </w:r>
-      <w:r>
-        <w:rPr>
-          <w:rFonts w:cstheme="minorHAnsi"/>
-          <w:lang w:val="en-US"/>
-        </w:rPr>
-        <w:t>eval</w:t>
-      </w:r>
-      <w:r>
-        <w:rPr>
-          <w:rFonts w:cstheme="minorHAnsi"/>
-        </w:rPr>
-        <w:t>.</w:t>
-      </w:r>
-      <w:r>
-        <w:rPr>
-          <w:rFonts w:cstheme="minorHAnsi"/>
-          <w:lang w:val="en-US"/>
-        </w:rPr>
-        <w:t>exe</w:t>
-      </w:r>
-      <w:r>
-        <w:rPr>
-          <w:rFonts w:cstheme="minorHAnsi"/>
-        </w:rPr>
-        <w:t xml:space="preserve"> -</w:t>
-      </w:r>
-      <w:r>
-        <w:rPr>
-          <w:rFonts w:cstheme="minorHAnsi"/>
-          <w:lang w:val="en-US"/>
-        </w:rPr>
-        <w:t>m</w:t>
-      </w:r>
-      <w:r>
-        <w:rPr>
-          <w:rFonts w:cstheme="minorHAnsi"/>
-        </w:rPr>
-        <w:t xml:space="preserve"> </w:t>
-      </w:r>
-      <w:r>
-        <w:rPr>
-          <w:rFonts w:cstheme="minorHAnsi"/>
-          <w:lang w:val="en-US"/>
-        </w:rPr>
-        <w:t>all</w:t>
-      </w:r>
-      <w:r>
-        <w:rPr>
-          <w:rFonts w:cstheme="minorHAnsi"/>
-        </w:rPr>
-        <w:t>_</w:t>
-      </w:r>
-      <w:r>
-        <w:rPr>
-          <w:rFonts w:cstheme="minorHAnsi"/>
-          <w:lang w:val="en-US"/>
-        </w:rPr>
-        <w:t>trec</w:t>
-      </w:r>
-      <w:r>
-        <w:rPr>
-          <w:rFonts w:cstheme="minorHAnsi"/>
-        </w:rPr>
-        <w:t xml:space="preserve"> </w:t>
-      </w:r>
-      <w:r>
-        <w:rPr>
-          <w:rFonts w:cstheme="minorHAnsi"/>
-          <w:lang w:val="en-US"/>
-        </w:rPr>
-        <w:t>CISI</w:t>
-      </w:r>
-      <w:r>
-        <w:rPr>
-          <w:rFonts w:cstheme="minorHAnsi"/>
-        </w:rPr>
-        <w:t>.</w:t>
-      </w:r>
-      <w:r>
-        <w:rPr>
-          <w:rFonts w:cstheme="minorHAnsi"/>
-          <w:lang w:val="en-US"/>
-        </w:rPr>
-        <w:t>REL</w:t>
-      </w:r>
-      <w:r>
-        <w:rPr>
-          <w:rFonts w:cstheme="minorHAnsi"/>
-        </w:rPr>
-        <w:t xml:space="preserve"> </w:t>
-      </w:r>
-      <w:r>
-        <w:rPr>
-          <w:rFonts w:cstheme="minorHAnsi"/>
-          <w:lang w:val="en-US"/>
-        </w:rPr>
-        <w:t>resultsCISI</w:t>
-      </w:r>
-      <w:r>
-        <w:rPr>
-          <w:rFonts w:cstheme="minorHAnsi"/>
-        </w:rPr>
-        <w:t>_</w:t>
-      </w:r>
-      <w:r>
-        <w:rPr>
-          <w:rFonts w:cstheme="minorHAnsi"/>
-          <w:lang w:val="en-US"/>
-        </w:rPr>
-        <w:t>BM</w:t>
-      </w:r>
-      <w:r>
-        <w:rPr>
-          <w:rFonts w:cstheme="minorHAnsi"/>
-        </w:rPr>
-        <w:t>25_</w:t>
-      </w:r>
-      <w:r>
-        <w:rPr>
-          <w:rFonts w:cstheme="minorHAnsi"/>
-        </w:rPr>
-        <w:t>5</w:t>
-      </w:r>
-      <w:r>
-        <w:rPr>
-          <w:rFonts w:cstheme="minorHAnsi"/>
-        </w:rPr>
-        <w:t>0.</w:t>
-      </w:r>
-      <w:r>
-        <w:rPr>
-          <w:rFonts w:cstheme="minorHAnsi"/>
-          <w:lang w:val="en-US"/>
-        </w:rPr>
-        <w:t>txt</w:t>
-      </w:r>
-      <w:r>
-        <w:rPr>
-          <w:rFonts w:cstheme="minorHAnsi"/>
-        </w:rPr>
-        <w:t xml:space="preserve"> στα </w:t>
-      </w:r>
-      <w:r>
-        <w:rPr>
-          <w:rFonts w:cstheme="minorHAnsi"/>
-        </w:rPr>
-        <w:t>5</w:t>
-      </w:r>
-      <w:r>
-        <w:rPr>
-          <w:rFonts w:cstheme="minorHAnsi"/>
-        </w:rPr>
-        <w:t>0 πιο σχετικά κείμενα</w:t>
-      </w:r>
-    </w:p>
-    <w:p>
-      <w:pPr>
-        <w:pStyle w:val="a3"/>
-        <w:ind w:left="0"/>
-        <w:rPr>
-          <w:rFonts w:cstheme="minorHAnsi"/>
-          <w:sz w:val="24"/>
-          <w:szCs w:val="24"/>
-        </w:rPr>
       </w:pPr>
       <w:r>
         <w:rPr>
@@ -1843,10 +1466,10 @@
         </w:rPr>
         <w:lastRenderedPageBreak/>
         <w:drawing>
-          <wp:inline distT="0" distB="0" distL="0" distR="0" wp14:anchorId="7F3617D3" wp14:editId="0A912F7D">
-            <wp:extent cx="5580380" cy="3138805"/>
-            <wp:effectExtent l="0" t="0" r="1270" b="4445"/>
-            <wp:docPr id="3" name="Εικόνα 3"/>
+          <wp:inline distT="0" distB="0" distL="0" distR="0" wp14:anchorId="5998B7E0" wp14:editId="1693A200">
+            <wp:extent cx="5400000" cy="3986291"/>
+            <wp:effectExtent l="0" t="0" r="0" b="0"/>
+            <wp:docPr id="17" name="Εικόνα 17" descr="Εικόνα που περιέχει κείμενο&#10;&#10;Περιγραφή που δημιουργήθηκε αυτόματα"/>
             <wp:cNvGraphicFramePr>
               <a:graphicFrameLocks xmlns:a="http://schemas.openxmlformats.org/drawingml/2006/main" noChangeAspect="1"/>
             </wp:cNvGraphicFramePr>
@@ -1854,36 +1477,30 @@
               <a:graphicData uri="http://schemas.openxmlformats.org/drawingml/2006/picture">
                 <pic:pic xmlns:pic="http://schemas.openxmlformats.org/drawingml/2006/picture">
                   <pic:nvPicPr>
-                    <pic:cNvPr id="0" name="Picture 5"/>
-                    <pic:cNvPicPr>
-                      <a:picLocks noChangeAspect="1" noChangeArrowheads="1"/>
-                    </pic:cNvPicPr>
+                    <pic:cNvPr id="17" name="Εικόνα 17" descr="Εικόνα που περιέχει κείμενο&#10;&#10;Περιγραφή που δημιουργήθηκε αυτόματα"/>
+                    <pic:cNvPicPr/>
                   </pic:nvPicPr>
-                  <pic:blipFill>
-                    <a:blip r:embed="rId15" cstate="print">
-                      <a:extLst>
-                        <a:ext uri="{28A0092B-C50C-407E-A947-70E740481C1C}">
-                          <a14:useLocalDpi xmlns:a14="http://schemas.microsoft.com/office/drawing/2010/main" val="0"/>
-                        </a:ext>
-                      </a:extLst>
-                    </a:blip>
-                    <a:srcRect/>
-                    <a:stretch>
-                      <a:fillRect/>
-                    </a:stretch>
+                  <pic:blipFill rotWithShape="1">
+                    <a:blip r:embed="rId15"/>
+                    <a:srcRect r="23805"/>
+                    <a:stretch/>
                   </pic:blipFill>
                   <pic:spPr bwMode="auto">
                     <a:xfrm>
                       <a:off x="0" y="0"/>
-                      <a:ext cx="5580380" cy="3138805"/>
+                      <a:ext cx="5400000" cy="3986291"/>
                     </a:xfrm>
                     <a:prstGeom prst="rect">
                       <a:avLst/>
                     </a:prstGeom>
-                    <a:noFill/>
                     <a:ln>
                       <a:noFill/>
                     </a:ln>
+                    <a:extLst>
+                      <a:ext uri="{53640926-AAD7-44D8-BBD7-CCE9431645EC}">
+                        <a14:shadowObscured xmlns:a14="http://schemas.microsoft.com/office/drawing/2010/main"/>
+                      </a:ext>
+                    </a:extLst>
                   </pic:spPr>
                 </pic:pic>
               </a:graphicData>
@@ -1891,13 +1508,65 @@
           </wp:inline>
         </w:drawing>
       </w:r>
-      <w:r>
-        <w:rPr>
-          <w:rFonts w:cstheme="minorHAnsi"/>
-          <w:sz w:val="24"/>
-          <w:szCs w:val="24"/>
-        </w:rPr>
-        <w:t xml:space="preserve"> </w:t>
+    </w:p>
+    <w:p>
+      <w:pPr>
+        <w:pStyle w:val="a9"/>
+        <w:jc w:val="center"/>
+        <w:rPr>
+          <w:lang w:val="en-US"/>
+        </w:rPr>
+      </w:pPr>
+      <w:r>
+        <w:rPr>
+          <w:lang w:val="en-US"/>
+        </w:rPr>
+        <w:fldChar w:fldCharType="begin"/>
+      </w:r>
+      <w:r>
+        <w:rPr>
+          <w:lang w:val="en-US"/>
+        </w:rPr>
+        <w:instrText xml:space="preserve"> SEQ Εκτελούμε_ \* ARABIC </w:instrText>
+      </w:r>
+      <w:r>
+        <w:rPr>
+          <w:lang w:val="en-US"/>
+        </w:rPr>
+        <w:fldChar w:fldCharType="separate"/>
+      </w:r>
+      <w:r>
+        <w:rPr>
+          <w:noProof/>
+          <w:lang w:val="en-US"/>
+        </w:rPr>
+        <w:t>3</w:t>
+      </w:r>
+      <w:r>
+        <w:rPr>
+          <w:lang w:val="en-US"/>
+        </w:rPr>
+        <w:fldChar w:fldCharType="end"/>
+      </w:r>
+      <w:r>
+        <w:rPr>
+          <w:lang w:val="en-US"/>
+        </w:rPr>
+        <w:t xml:space="preserve">. trec_eval.exe -m </w:t>
+      </w:r>
+      <w:proofErr w:type="spellStart"/>
+      <w:r>
+        <w:rPr>
+          <w:lang w:val="en-US"/>
+        </w:rPr>
+        <w:t>all_trec</w:t>
+      </w:r>
+      <w:proofErr w:type="spellEnd"/>
+      <w:r>
+        <w:rPr>
+          <w:lang w:val="en-US"/>
+        </w:rPr>
+        <w:t xml:space="preserve"> CISI.REL resultsCISIPhase4_50.txt</w:t>
       </w:r>
     </w:p>
     <w:p>
@@ -1905,9 +1574,11 @@
         <w:pStyle w:val="a3"/>
         <w:ind w:left="0"/>
         <w:rPr>
-          <w:rFonts w:cstheme="minorHAnsi"/>
-          <w:sz w:val="24"/>
-          <w:szCs w:val="24"/>
+          <w:b/>
+          <w:bCs/>
+          <w:sz w:val="32"/>
+          <w:szCs w:val="32"/>
+          <w:lang w:val="en-US"/>
         </w:rPr>
       </w:pPr>
     </w:p>
@@ -1916,9 +1587,11 @@
         <w:pStyle w:val="a3"/>
         <w:ind w:left="0"/>
         <w:rPr>
-          <w:rFonts w:cstheme="minorHAnsi"/>
-          <w:sz w:val="24"/>
-          <w:szCs w:val="24"/>
+          <w:b/>
+          <w:bCs/>
+          <w:sz w:val="32"/>
+          <w:szCs w:val="32"/>
+          <w:lang w:val="en-US"/>
         </w:rPr>
       </w:pPr>
     </w:p>
@@ -1927,9 +1600,11 @@
         <w:pStyle w:val="a3"/>
         <w:ind w:left="0"/>
         <w:rPr>
-          <w:rFonts w:cstheme="minorHAnsi"/>
-          <w:sz w:val="24"/>
-          <w:szCs w:val="24"/>
+          <w:b/>
+          <w:bCs/>
+          <w:sz w:val="32"/>
+          <w:szCs w:val="32"/>
+          <w:lang w:val="en-US"/>
         </w:rPr>
       </w:pPr>
     </w:p>
@@ -1938,9 +1613,11 @@
         <w:pStyle w:val="a3"/>
         <w:ind w:left="0"/>
         <w:rPr>
-          <w:rFonts w:cstheme="minorHAnsi"/>
-          <w:sz w:val="24"/>
-          <w:szCs w:val="24"/>
+          <w:b/>
+          <w:bCs/>
+          <w:sz w:val="32"/>
+          <w:szCs w:val="32"/>
+          <w:lang w:val="en-US"/>
         </w:rPr>
       </w:pPr>
     </w:p>
@@ -1949,9 +1626,11 @@
         <w:pStyle w:val="a3"/>
         <w:ind w:left="0"/>
         <w:rPr>
-          <w:rFonts w:cstheme="minorHAnsi"/>
-          <w:sz w:val="24"/>
-          <w:szCs w:val="24"/>
+          <w:b/>
+          <w:bCs/>
+          <w:sz w:val="32"/>
+          <w:szCs w:val="32"/>
+          <w:lang w:val="en-US"/>
         </w:rPr>
       </w:pPr>
     </w:p>
@@ -1960,9 +1639,11 @@
         <w:pStyle w:val="a3"/>
         <w:ind w:left="0"/>
         <w:rPr>
-          <w:rFonts w:cstheme="minorHAnsi"/>
-          <w:sz w:val="24"/>
-          <w:szCs w:val="24"/>
+          <w:b/>
+          <w:bCs/>
+          <w:sz w:val="32"/>
+          <w:szCs w:val="32"/>
+          <w:lang w:val="en-US"/>
         </w:rPr>
       </w:pPr>
     </w:p>
@@ -1971,9 +1652,11 @@
         <w:pStyle w:val="a3"/>
         <w:ind w:left="0"/>
         <w:rPr>
-          <w:rFonts w:cstheme="minorHAnsi"/>
-          <w:sz w:val="24"/>
-          <w:szCs w:val="24"/>
+          <w:b/>
+          <w:bCs/>
+          <w:sz w:val="32"/>
+          <w:szCs w:val="32"/>
+          <w:lang w:val="en-US"/>
         </w:rPr>
       </w:pPr>
     </w:p>
@@ -1982,9 +1665,11 @@
         <w:pStyle w:val="a3"/>
         <w:ind w:left="0"/>
         <w:rPr>
-          <w:rFonts w:cstheme="minorHAnsi"/>
-          <w:sz w:val="24"/>
-          <w:szCs w:val="24"/>
+          <w:b/>
+          <w:bCs/>
+          <w:sz w:val="32"/>
+          <w:szCs w:val="32"/>
+          <w:lang w:val="en-US"/>
         </w:rPr>
       </w:pPr>
     </w:p>
@@ -1993,9 +1678,11 @@
         <w:pStyle w:val="a3"/>
         <w:ind w:left="0"/>
         <w:rPr>
-          <w:rFonts w:cstheme="minorHAnsi"/>
-          <w:sz w:val="24"/>
-          <w:szCs w:val="24"/>
+          <w:b/>
+          <w:bCs/>
+          <w:sz w:val="32"/>
+          <w:szCs w:val="32"/>
+          <w:lang w:val="en-US"/>
         </w:rPr>
       </w:pPr>
     </w:p>
@@ -2004,9 +1691,11 @@
         <w:pStyle w:val="a3"/>
         <w:ind w:left="0"/>
         <w:rPr>
-          <w:rFonts w:cstheme="minorHAnsi"/>
-          <w:sz w:val="24"/>
-          <w:szCs w:val="24"/>
+          <w:b/>
+          <w:bCs/>
+          <w:sz w:val="32"/>
+          <w:szCs w:val="32"/>
+          <w:lang w:val="en-US"/>
         </w:rPr>
       </w:pPr>
     </w:p>
@@ -2015,9 +1704,11 @@
         <w:pStyle w:val="a3"/>
         <w:ind w:left="0"/>
         <w:rPr>
-          <w:rFonts w:cstheme="minorHAnsi"/>
-          <w:sz w:val="24"/>
-          <w:szCs w:val="24"/>
+          <w:b/>
+          <w:bCs/>
+          <w:sz w:val="32"/>
+          <w:szCs w:val="32"/>
+          <w:lang w:val="en-US"/>
         </w:rPr>
       </w:pPr>
     </w:p>
@@ -2026,888 +1717,65 @@
         <w:pStyle w:val="a3"/>
         <w:ind w:left="0"/>
         <w:rPr>
-          <w:rFonts w:cstheme="minorHAnsi"/>
-        </w:rPr>
-      </w:pPr>
-      <w:r>
-        <w:rPr>
-          <w:rFonts w:cstheme="minorHAnsi"/>
-        </w:rPr>
-        <w:t xml:space="preserve">Εκτελούμε </w:t>
-      </w:r>
-      <w:r>
-        <w:rPr>
-          <w:rFonts w:cstheme="minorHAnsi"/>
-          <w:lang w:val="en-US"/>
-        </w:rPr>
-        <w:t>trec</w:t>
-      </w:r>
-      <w:r>
-        <w:rPr>
-          <w:rFonts w:cstheme="minorHAnsi"/>
-        </w:rPr>
-        <w:t>_</w:t>
-      </w:r>
-      <w:r>
-        <w:rPr>
-          <w:rFonts w:cstheme="minorHAnsi"/>
-          <w:lang w:val="en-US"/>
-        </w:rPr>
-        <w:t>eval</w:t>
-      </w:r>
-      <w:r>
-        <w:rPr>
-          <w:rFonts w:cstheme="minorHAnsi"/>
-        </w:rPr>
-        <w:t>.</w:t>
-      </w:r>
-      <w:r>
-        <w:rPr>
-          <w:rFonts w:cstheme="minorHAnsi"/>
-          <w:lang w:val="en-US"/>
-        </w:rPr>
-        <w:t>exe</w:t>
-      </w:r>
-      <w:r>
-        <w:rPr>
-          <w:rFonts w:cstheme="minorHAnsi"/>
-        </w:rPr>
-        <w:t xml:space="preserve"> -</w:t>
-      </w:r>
-      <w:r>
-        <w:rPr>
-          <w:rFonts w:cstheme="minorHAnsi"/>
-          <w:lang w:val="en-US"/>
-        </w:rPr>
-        <w:t>m</w:t>
-      </w:r>
-      <w:r>
-        <w:rPr>
-          <w:rFonts w:cstheme="minorHAnsi"/>
-        </w:rPr>
-        <w:t xml:space="preserve"> </w:t>
-      </w:r>
-      <w:r>
-        <w:rPr>
-          <w:rFonts w:cstheme="minorHAnsi"/>
-          <w:lang w:val="en-US"/>
-        </w:rPr>
-        <w:t>all</w:t>
-      </w:r>
-      <w:r>
-        <w:rPr>
-          <w:rFonts w:cstheme="minorHAnsi"/>
-        </w:rPr>
-        <w:t>_</w:t>
-      </w:r>
-      <w:r>
-        <w:rPr>
-          <w:rFonts w:cstheme="minorHAnsi"/>
-          <w:lang w:val="en-US"/>
-        </w:rPr>
-        <w:t>trec</w:t>
-      </w:r>
-      <w:r>
-        <w:rPr>
-          <w:rFonts w:cstheme="minorHAnsi"/>
-        </w:rPr>
-        <w:t xml:space="preserve"> </w:t>
-      </w:r>
-      <w:r>
-        <w:rPr>
-          <w:rFonts w:cstheme="minorHAnsi"/>
-          <w:lang w:val="en-US"/>
-        </w:rPr>
-        <w:t>CISI</w:t>
-      </w:r>
-      <w:r>
-        <w:rPr>
-          <w:rFonts w:cstheme="minorHAnsi"/>
-        </w:rPr>
-        <w:t>.</w:t>
-      </w:r>
-      <w:r>
-        <w:rPr>
-          <w:rFonts w:cstheme="minorHAnsi"/>
-          <w:lang w:val="en-US"/>
-        </w:rPr>
-        <w:t>REL</w:t>
-      </w:r>
-      <w:r>
-        <w:rPr>
-          <w:rFonts w:cstheme="minorHAnsi"/>
-        </w:rPr>
-        <w:t xml:space="preserve"> </w:t>
-      </w:r>
-      <w:r>
-        <w:rPr>
-          <w:rFonts w:cstheme="minorHAnsi"/>
-          <w:lang w:val="en-US"/>
-        </w:rPr>
-        <w:t>resultsCISI</w:t>
-      </w:r>
-      <w:r>
-        <w:rPr>
-          <w:rFonts w:cstheme="minorHAnsi"/>
-        </w:rPr>
-        <w:t>_</w:t>
-      </w:r>
-      <w:r>
-        <w:rPr>
-          <w:rFonts w:cstheme="minorHAnsi"/>
-          <w:lang w:val="en-US"/>
-        </w:rPr>
-        <w:t>Jelinek</w:t>
-      </w:r>
-      <w:r>
-        <w:rPr>
-          <w:rFonts w:cstheme="minorHAnsi"/>
-        </w:rPr>
-        <w:t>_</w:t>
-      </w:r>
-      <w:r>
-        <w:rPr>
-          <w:rFonts w:cstheme="minorHAnsi"/>
-        </w:rPr>
-        <w:t>2</w:t>
-      </w:r>
-      <w:r>
-        <w:rPr>
-          <w:rFonts w:cstheme="minorHAnsi"/>
-        </w:rPr>
-        <w:t>0.</w:t>
-      </w:r>
-      <w:r>
-        <w:rPr>
-          <w:rFonts w:cstheme="minorHAnsi"/>
-          <w:lang w:val="en-US"/>
-        </w:rPr>
-        <w:t>txt</w:t>
-      </w:r>
-      <w:r>
-        <w:rPr>
-          <w:rFonts w:cstheme="minorHAnsi"/>
-        </w:rPr>
-        <w:t xml:space="preserve"> στα</w:t>
-      </w:r>
-      <w:r>
-        <w:rPr>
-          <w:rFonts w:cstheme="minorHAnsi"/>
-        </w:rPr>
-        <w:t xml:space="preserve"> </w:t>
-      </w:r>
-      <w:r>
-        <w:rPr>
-          <w:rFonts w:cstheme="minorHAnsi"/>
-        </w:rPr>
-        <w:t>20 πιο</w:t>
-      </w:r>
-      <w:r>
-        <w:rPr>
-          <w:rFonts w:cstheme="minorHAnsi"/>
-        </w:rPr>
-        <w:t xml:space="preserve"> </w:t>
-      </w:r>
-      <w:r>
-        <w:rPr>
-          <w:rFonts w:cstheme="minorHAnsi"/>
-        </w:rPr>
-        <w:t>σχετικά κ</w:t>
-      </w:r>
-      <w:r>
-        <w:rPr>
-          <w:rFonts w:cstheme="minorHAnsi"/>
-        </w:rPr>
-        <w:t>ε</w:t>
-      </w:r>
-      <w:r>
-        <w:rPr>
-          <w:rFonts w:cstheme="minorHAnsi"/>
-        </w:rPr>
-        <w:t>ίμενα</w:t>
-      </w:r>
+          <w:b/>
+          <w:bCs/>
+          <w:sz w:val="32"/>
+          <w:szCs w:val="32"/>
+          <w:lang w:val="en-US"/>
+        </w:rPr>
+      </w:pPr>
     </w:p>
     <w:p>
       <w:pPr>
         <w:pStyle w:val="a3"/>
         <w:ind w:left="0"/>
         <w:rPr>
-          <w:rFonts w:cstheme="minorHAnsi"/>
-          <w:sz w:val="24"/>
-          <w:szCs w:val="24"/>
-        </w:rPr>
-      </w:pPr>
-      <w:r>
-        <w:rPr>
-          <w:noProof/>
-        </w:rPr>
-        <w:drawing>
-          <wp:inline distT="0" distB="0" distL="0" distR="0" wp14:anchorId="0A0640DF" wp14:editId="5000140E">
-            <wp:extent cx="5580380" cy="3138805"/>
-            <wp:effectExtent l="0" t="0" r="1270" b="4445"/>
-            <wp:docPr id="4" name="Εικόνα 4"/>
-            <wp:cNvGraphicFramePr>
-              <a:graphicFrameLocks xmlns:a="http://schemas.openxmlformats.org/drawingml/2006/main" noChangeAspect="1"/>
-            </wp:cNvGraphicFramePr>
-            <a:graphic xmlns:a="http://schemas.openxmlformats.org/drawingml/2006/main">
-              <a:graphicData uri="http://schemas.openxmlformats.org/drawingml/2006/picture">
-                <pic:pic xmlns:pic="http://schemas.openxmlformats.org/drawingml/2006/picture">
-                  <pic:nvPicPr>
-                    <pic:cNvPr id="0" name="Picture 7"/>
-                    <pic:cNvPicPr>
-                      <a:picLocks noChangeAspect="1" noChangeArrowheads="1"/>
-                    </pic:cNvPicPr>
-                  </pic:nvPicPr>
-                  <pic:blipFill>
-                    <a:blip r:embed="rId16" cstate="print">
-                      <a:extLst>
-                        <a:ext uri="{28A0092B-C50C-407E-A947-70E740481C1C}">
-                          <a14:useLocalDpi xmlns:a14="http://schemas.microsoft.com/office/drawing/2010/main" val="0"/>
-                        </a:ext>
-                      </a:extLst>
-                    </a:blip>
-                    <a:srcRect/>
-                    <a:stretch>
-                      <a:fillRect/>
-                    </a:stretch>
-                  </pic:blipFill>
-                  <pic:spPr bwMode="auto">
-                    <a:xfrm>
-                      <a:off x="0" y="0"/>
-                      <a:ext cx="5580380" cy="3138805"/>
-                    </a:xfrm>
-                    <a:prstGeom prst="rect">
-                      <a:avLst/>
-                    </a:prstGeom>
-                    <a:noFill/>
-                    <a:ln>
-                      <a:noFill/>
-                    </a:ln>
-                  </pic:spPr>
-                </pic:pic>
-              </a:graphicData>
-            </a:graphic>
-          </wp:inline>
-        </w:drawing>
-      </w:r>
-      <w:r>
-        <w:rPr>
-          <w:rFonts w:cstheme="minorHAnsi"/>
-          <w:sz w:val="24"/>
-          <w:szCs w:val="24"/>
-        </w:rPr>
-        <w:t xml:space="preserve"> </w:t>
-      </w:r>
+          <w:b/>
+          <w:bCs/>
+          <w:sz w:val="32"/>
+          <w:szCs w:val="32"/>
+          <w:lang w:val="en-US"/>
+        </w:rPr>
+      </w:pPr>
     </w:p>
     <w:p>
       <w:pPr>
         <w:pStyle w:val="a3"/>
         <w:ind w:left="0"/>
         <w:rPr>
-          <w:rFonts w:cstheme="minorHAnsi"/>
-        </w:rPr>
-      </w:pPr>
-      <w:r>
-        <w:rPr>
-          <w:rFonts w:cstheme="minorHAnsi"/>
-        </w:rPr>
-        <w:lastRenderedPageBreak/>
-        <w:t xml:space="preserve">Εκτελούμε </w:t>
-      </w:r>
-      <w:r>
-        <w:rPr>
-          <w:rFonts w:cstheme="minorHAnsi"/>
-          <w:lang w:val="en-US"/>
-        </w:rPr>
-        <w:t>trec</w:t>
-      </w:r>
-      <w:r>
-        <w:rPr>
-          <w:rFonts w:cstheme="minorHAnsi"/>
-        </w:rPr>
-        <w:t>_</w:t>
-      </w:r>
-      <w:r>
-        <w:rPr>
-          <w:rFonts w:cstheme="minorHAnsi"/>
-          <w:lang w:val="en-US"/>
-        </w:rPr>
-        <w:t>eval</w:t>
-      </w:r>
-      <w:r>
-        <w:rPr>
-          <w:rFonts w:cstheme="minorHAnsi"/>
-        </w:rPr>
-        <w:t>.</w:t>
-      </w:r>
-      <w:r>
-        <w:rPr>
-          <w:rFonts w:cstheme="minorHAnsi"/>
-          <w:lang w:val="en-US"/>
-        </w:rPr>
-        <w:t>exe</w:t>
-      </w:r>
-      <w:r>
-        <w:rPr>
-          <w:rFonts w:cstheme="minorHAnsi"/>
-        </w:rPr>
-        <w:t xml:space="preserve"> -</w:t>
-      </w:r>
-      <w:r>
-        <w:rPr>
-          <w:rFonts w:cstheme="minorHAnsi"/>
-          <w:lang w:val="en-US"/>
-        </w:rPr>
-        <w:t>m</w:t>
-      </w:r>
-      <w:r>
-        <w:rPr>
-          <w:rFonts w:cstheme="minorHAnsi"/>
-        </w:rPr>
-        <w:t xml:space="preserve"> </w:t>
-      </w:r>
-      <w:r>
-        <w:rPr>
-          <w:rFonts w:cstheme="minorHAnsi"/>
-          <w:lang w:val="en-US"/>
-        </w:rPr>
-        <w:t>all</w:t>
-      </w:r>
-      <w:r>
-        <w:rPr>
-          <w:rFonts w:cstheme="minorHAnsi"/>
-        </w:rPr>
-        <w:t>_</w:t>
-      </w:r>
-      <w:r>
-        <w:rPr>
-          <w:rFonts w:cstheme="minorHAnsi"/>
-          <w:lang w:val="en-US"/>
-        </w:rPr>
-        <w:t>trec</w:t>
-      </w:r>
-      <w:r>
-        <w:rPr>
-          <w:rFonts w:cstheme="minorHAnsi"/>
-        </w:rPr>
-        <w:t xml:space="preserve"> </w:t>
-      </w:r>
-      <w:r>
-        <w:rPr>
-          <w:rFonts w:cstheme="minorHAnsi"/>
-          <w:lang w:val="en-US"/>
-        </w:rPr>
-        <w:t>CISI</w:t>
-      </w:r>
-      <w:r>
-        <w:rPr>
-          <w:rFonts w:cstheme="minorHAnsi"/>
-        </w:rPr>
-        <w:t>.</w:t>
-      </w:r>
-      <w:r>
-        <w:rPr>
-          <w:rFonts w:cstheme="minorHAnsi"/>
-          <w:lang w:val="en-US"/>
-        </w:rPr>
-        <w:t>REL</w:t>
-      </w:r>
-      <w:r>
-        <w:rPr>
-          <w:rFonts w:cstheme="minorHAnsi"/>
-        </w:rPr>
-        <w:t xml:space="preserve"> </w:t>
-      </w:r>
-      <w:r>
-        <w:rPr>
-          <w:rFonts w:cstheme="minorHAnsi"/>
-          <w:lang w:val="en-US"/>
-        </w:rPr>
-        <w:t>resultsCISI</w:t>
-      </w:r>
-      <w:r>
-        <w:rPr>
-          <w:rFonts w:cstheme="minorHAnsi"/>
-        </w:rPr>
-        <w:t>_</w:t>
-      </w:r>
-      <w:r>
-        <w:rPr>
-          <w:rFonts w:cstheme="minorHAnsi"/>
-          <w:lang w:val="en-US"/>
-        </w:rPr>
-        <w:t>Jelinek</w:t>
-      </w:r>
-      <w:r>
-        <w:rPr>
-          <w:rFonts w:cstheme="minorHAnsi"/>
-        </w:rPr>
-        <w:t>_</w:t>
-      </w:r>
-      <w:r>
-        <w:rPr>
-          <w:rFonts w:cstheme="minorHAnsi"/>
-        </w:rPr>
-        <w:t>3</w:t>
-      </w:r>
-      <w:r>
-        <w:rPr>
-          <w:rFonts w:cstheme="minorHAnsi"/>
-        </w:rPr>
-        <w:t>0.</w:t>
-      </w:r>
-      <w:r>
-        <w:rPr>
-          <w:rFonts w:cstheme="minorHAnsi"/>
-          <w:lang w:val="en-US"/>
-        </w:rPr>
-        <w:t>txt</w:t>
-      </w:r>
-      <w:r>
-        <w:rPr>
-          <w:rFonts w:cstheme="minorHAnsi"/>
-        </w:rPr>
-        <w:t xml:space="preserve"> στα </w:t>
-      </w:r>
-      <w:r>
-        <w:rPr>
-          <w:rFonts w:cstheme="minorHAnsi"/>
-        </w:rPr>
-        <w:t>3</w:t>
-      </w:r>
-      <w:r>
-        <w:rPr>
-          <w:rFonts w:cstheme="minorHAnsi"/>
-        </w:rPr>
-        <w:t>0 πιο σχετικά κείμενα</w:t>
-      </w:r>
+          <w:b/>
+          <w:bCs/>
+          <w:sz w:val="32"/>
+          <w:szCs w:val="32"/>
+          <w:lang w:val="en-US"/>
+        </w:rPr>
+      </w:pPr>
     </w:p>
     <w:p>
       <w:pPr>
         <w:pStyle w:val="a3"/>
         <w:ind w:left="0"/>
         <w:rPr>
-          <w:rFonts w:cstheme="minorHAnsi"/>
-          <w:sz w:val="24"/>
-          <w:szCs w:val="24"/>
-        </w:rPr>
-      </w:pPr>
-      <w:r>
-        <w:rPr>
-          <w:noProof/>
-        </w:rPr>
-        <w:drawing>
-          <wp:inline distT="0" distB="0" distL="0" distR="0" wp14:anchorId="15B1A6C3" wp14:editId="7DB81EA4">
-            <wp:extent cx="5580380" cy="3138805"/>
-            <wp:effectExtent l="0" t="0" r="1270" b="4445"/>
-            <wp:docPr id="5" name="Εικόνα 5"/>
-            <wp:cNvGraphicFramePr>
-              <a:graphicFrameLocks xmlns:a="http://schemas.openxmlformats.org/drawingml/2006/main" noChangeAspect="1"/>
-            </wp:cNvGraphicFramePr>
-            <a:graphic xmlns:a="http://schemas.openxmlformats.org/drawingml/2006/main">
-              <a:graphicData uri="http://schemas.openxmlformats.org/drawingml/2006/picture">
-                <pic:pic xmlns:pic="http://schemas.openxmlformats.org/drawingml/2006/picture">
-                  <pic:nvPicPr>
-                    <pic:cNvPr id="0" name="Picture 9"/>
-                    <pic:cNvPicPr>
-                      <a:picLocks noChangeAspect="1" noChangeArrowheads="1"/>
-                    </pic:cNvPicPr>
-                  </pic:nvPicPr>
-                  <pic:blipFill>
-                    <a:blip r:embed="rId17" cstate="print">
-                      <a:extLst>
-                        <a:ext uri="{28A0092B-C50C-407E-A947-70E740481C1C}">
-                          <a14:useLocalDpi xmlns:a14="http://schemas.microsoft.com/office/drawing/2010/main" val="0"/>
-                        </a:ext>
-                      </a:extLst>
-                    </a:blip>
-                    <a:srcRect/>
-                    <a:stretch>
-                      <a:fillRect/>
-                    </a:stretch>
-                  </pic:blipFill>
-                  <pic:spPr bwMode="auto">
-                    <a:xfrm>
-                      <a:off x="0" y="0"/>
-                      <a:ext cx="5580380" cy="3138805"/>
-                    </a:xfrm>
-                    <a:prstGeom prst="rect">
-                      <a:avLst/>
-                    </a:prstGeom>
-                    <a:noFill/>
-                    <a:ln>
-                      <a:noFill/>
-                    </a:ln>
-                  </pic:spPr>
-                </pic:pic>
-              </a:graphicData>
-            </a:graphic>
-          </wp:inline>
-        </w:drawing>
-      </w:r>
-      <w:r>
-        <w:rPr>
-          <w:rFonts w:cstheme="minorHAnsi"/>
-          <w:sz w:val="24"/>
-          <w:szCs w:val="24"/>
-        </w:rPr>
-        <w:t xml:space="preserve"> </w:t>
-      </w:r>
+          <w:b/>
+          <w:bCs/>
+          <w:sz w:val="32"/>
+          <w:szCs w:val="32"/>
+          <w:lang w:val="en-US"/>
+        </w:rPr>
+      </w:pPr>
     </w:p>
     <w:p>
       <w:pPr>
         <w:pStyle w:val="a3"/>
         <w:ind w:left="0"/>
         <w:rPr>
-          <w:rFonts w:cstheme="minorHAnsi"/>
-          <w:sz w:val="24"/>
-          <w:szCs w:val="24"/>
-        </w:rPr>
-      </w:pPr>
-    </w:p>
-    <w:p>
-      <w:pPr>
-        <w:pStyle w:val="a3"/>
-        <w:ind w:left="0"/>
-        <w:rPr>
-          <w:rFonts w:cstheme="minorHAnsi"/>
-          <w:sz w:val="24"/>
-          <w:szCs w:val="24"/>
-        </w:rPr>
-      </w:pPr>
-    </w:p>
-    <w:p>
-      <w:pPr>
-        <w:pStyle w:val="a3"/>
-        <w:ind w:left="0"/>
-        <w:rPr>
-          <w:rFonts w:cstheme="minorHAnsi"/>
-          <w:sz w:val="24"/>
-          <w:szCs w:val="24"/>
-        </w:rPr>
-      </w:pPr>
-    </w:p>
-    <w:p>
-      <w:pPr>
-        <w:pStyle w:val="a3"/>
-        <w:ind w:left="0"/>
-        <w:rPr>
-          <w:rFonts w:cstheme="minorHAnsi"/>
-          <w:sz w:val="24"/>
-          <w:szCs w:val="24"/>
-        </w:rPr>
-      </w:pPr>
-    </w:p>
-    <w:p>
-      <w:pPr>
-        <w:pStyle w:val="a3"/>
-        <w:ind w:left="0"/>
-        <w:rPr>
-          <w:rFonts w:cstheme="minorHAnsi"/>
-          <w:sz w:val="24"/>
-          <w:szCs w:val="24"/>
-        </w:rPr>
-      </w:pPr>
-    </w:p>
-    <w:p>
-      <w:pPr>
-        <w:pStyle w:val="a3"/>
-        <w:ind w:left="0"/>
-        <w:rPr>
-          <w:rFonts w:cstheme="minorHAnsi"/>
-          <w:sz w:val="24"/>
-          <w:szCs w:val="24"/>
-        </w:rPr>
-      </w:pPr>
-    </w:p>
-    <w:p>
-      <w:pPr>
-        <w:pStyle w:val="a3"/>
-        <w:ind w:left="0"/>
-        <w:rPr>
-          <w:rFonts w:cstheme="minorHAnsi"/>
-          <w:sz w:val="24"/>
-          <w:szCs w:val="24"/>
-        </w:rPr>
-      </w:pPr>
-    </w:p>
-    <w:p>
-      <w:pPr>
-        <w:pStyle w:val="a3"/>
-        <w:ind w:left="0"/>
-        <w:rPr>
-          <w:rFonts w:cstheme="minorHAnsi"/>
-          <w:sz w:val="24"/>
-          <w:szCs w:val="24"/>
-        </w:rPr>
-      </w:pPr>
-    </w:p>
-    <w:p>
-      <w:pPr>
-        <w:pStyle w:val="a3"/>
-        <w:ind w:left="0"/>
-        <w:rPr>
-          <w:rFonts w:cstheme="minorHAnsi"/>
-          <w:sz w:val="24"/>
-          <w:szCs w:val="24"/>
-        </w:rPr>
-      </w:pPr>
-    </w:p>
-    <w:p>
-      <w:pPr>
-        <w:pStyle w:val="a3"/>
-        <w:ind w:left="0"/>
-        <w:rPr>
-          <w:rFonts w:cstheme="minorHAnsi"/>
-          <w:sz w:val="24"/>
-          <w:szCs w:val="24"/>
-        </w:rPr>
-      </w:pPr>
-    </w:p>
-    <w:p>
-      <w:pPr>
-        <w:pStyle w:val="a3"/>
-        <w:ind w:left="0"/>
-        <w:rPr>
-          <w:rFonts w:cstheme="minorHAnsi"/>
-        </w:rPr>
-      </w:pPr>
-      <w:r>
-        <w:rPr>
-          <w:rFonts w:cstheme="minorHAnsi"/>
-        </w:rPr>
-        <w:t xml:space="preserve">Εκτελούμε </w:t>
-      </w:r>
-      <w:r>
-        <w:rPr>
-          <w:rFonts w:cstheme="minorHAnsi"/>
-          <w:lang w:val="en-US"/>
-        </w:rPr>
-        <w:t>trec</w:t>
-      </w:r>
-      <w:r>
-        <w:rPr>
-          <w:rFonts w:cstheme="minorHAnsi"/>
-        </w:rPr>
-        <w:t>_</w:t>
-      </w:r>
-      <w:r>
-        <w:rPr>
-          <w:rFonts w:cstheme="minorHAnsi"/>
-          <w:lang w:val="en-US"/>
-        </w:rPr>
-        <w:t>eval</w:t>
-      </w:r>
-      <w:r>
-        <w:rPr>
-          <w:rFonts w:cstheme="minorHAnsi"/>
-        </w:rPr>
-        <w:t>.</w:t>
-      </w:r>
-      <w:r>
-        <w:rPr>
-          <w:rFonts w:cstheme="minorHAnsi"/>
-          <w:lang w:val="en-US"/>
-        </w:rPr>
-        <w:t>exe</w:t>
-      </w:r>
-      <w:r>
-        <w:rPr>
-          <w:rFonts w:cstheme="minorHAnsi"/>
-        </w:rPr>
-        <w:t xml:space="preserve"> -</w:t>
-      </w:r>
-      <w:r>
-        <w:rPr>
-          <w:rFonts w:cstheme="minorHAnsi"/>
-          <w:lang w:val="en-US"/>
-        </w:rPr>
-        <w:t>m</w:t>
-      </w:r>
-      <w:r>
-        <w:rPr>
-          <w:rFonts w:cstheme="minorHAnsi"/>
-        </w:rPr>
-        <w:t xml:space="preserve"> </w:t>
-      </w:r>
-      <w:r>
-        <w:rPr>
-          <w:rFonts w:cstheme="minorHAnsi"/>
-          <w:lang w:val="en-US"/>
-        </w:rPr>
-        <w:t>all</w:t>
-      </w:r>
-      <w:r>
-        <w:rPr>
-          <w:rFonts w:cstheme="minorHAnsi"/>
-        </w:rPr>
-        <w:t>_</w:t>
-      </w:r>
-      <w:r>
-        <w:rPr>
-          <w:rFonts w:cstheme="minorHAnsi"/>
-          <w:lang w:val="en-US"/>
-        </w:rPr>
-        <w:t>trec</w:t>
-      </w:r>
-      <w:r>
-        <w:rPr>
-          <w:rFonts w:cstheme="minorHAnsi"/>
-        </w:rPr>
-        <w:t xml:space="preserve"> </w:t>
-      </w:r>
-      <w:r>
-        <w:rPr>
-          <w:rFonts w:cstheme="minorHAnsi"/>
-          <w:lang w:val="en-US"/>
-        </w:rPr>
-        <w:t>CISI</w:t>
-      </w:r>
-      <w:r>
-        <w:rPr>
-          <w:rFonts w:cstheme="minorHAnsi"/>
-        </w:rPr>
-        <w:t>.</w:t>
-      </w:r>
-      <w:r>
-        <w:rPr>
-          <w:rFonts w:cstheme="minorHAnsi"/>
-          <w:lang w:val="en-US"/>
-        </w:rPr>
-        <w:t>REL</w:t>
-      </w:r>
-      <w:r>
-        <w:rPr>
-          <w:rFonts w:cstheme="minorHAnsi"/>
-        </w:rPr>
-        <w:t xml:space="preserve"> </w:t>
-      </w:r>
-      <w:r>
-        <w:rPr>
-          <w:rFonts w:cstheme="minorHAnsi"/>
-          <w:lang w:val="en-US"/>
-        </w:rPr>
-        <w:t>resultsCISI</w:t>
-      </w:r>
-      <w:r>
-        <w:rPr>
-          <w:rFonts w:cstheme="minorHAnsi"/>
-        </w:rPr>
-        <w:t>_</w:t>
-      </w:r>
-      <w:r>
-        <w:rPr>
-          <w:rFonts w:cstheme="minorHAnsi"/>
-          <w:lang w:val="en-US"/>
-        </w:rPr>
-        <w:t>Jelinek</w:t>
-      </w:r>
-      <w:r>
-        <w:rPr>
-          <w:rFonts w:cstheme="minorHAnsi"/>
-        </w:rPr>
-        <w:t>_</w:t>
-      </w:r>
-      <w:r>
-        <w:rPr>
-          <w:rFonts w:cstheme="minorHAnsi"/>
-        </w:rPr>
-        <w:t>5</w:t>
-      </w:r>
-      <w:r>
-        <w:rPr>
-          <w:rFonts w:cstheme="minorHAnsi"/>
-        </w:rPr>
-        <w:t>0.</w:t>
-      </w:r>
-      <w:r>
-        <w:rPr>
-          <w:rFonts w:cstheme="minorHAnsi"/>
-          <w:lang w:val="en-US"/>
-        </w:rPr>
-        <w:t>txt</w:t>
-      </w:r>
-      <w:r>
-        <w:rPr>
-          <w:rFonts w:cstheme="minorHAnsi"/>
-        </w:rPr>
-        <w:t xml:space="preserve"> στα </w:t>
-      </w:r>
-      <w:r>
-        <w:rPr>
-          <w:rFonts w:cstheme="minorHAnsi"/>
-        </w:rPr>
-        <w:t>5</w:t>
-      </w:r>
-      <w:r>
-        <w:rPr>
-          <w:rFonts w:cstheme="minorHAnsi"/>
-        </w:rPr>
-        <w:t>0 πιο σχετικά κείμενα</w:t>
-      </w:r>
-    </w:p>
-    <w:p>
-      <w:pPr>
-        <w:pStyle w:val="a3"/>
-        <w:ind w:left="0"/>
-        <w:rPr>
-          <w:sz w:val="24"/>
-          <w:szCs w:val="24"/>
-        </w:rPr>
-      </w:pPr>
-      <w:r>
-        <w:rPr>
-          <w:noProof/>
-        </w:rPr>
-        <w:drawing>
-          <wp:inline distT="0" distB="0" distL="0" distR="0" wp14:anchorId="55F6D0B3" wp14:editId="327CE196">
-            <wp:extent cx="5580380" cy="3138805"/>
-            <wp:effectExtent l="0" t="0" r="1270" b="4445"/>
-            <wp:docPr id="6" name="Εικόνα 6"/>
-            <wp:cNvGraphicFramePr>
-              <a:graphicFrameLocks xmlns:a="http://schemas.openxmlformats.org/drawingml/2006/main" noChangeAspect="1"/>
-            </wp:cNvGraphicFramePr>
-            <a:graphic xmlns:a="http://schemas.openxmlformats.org/drawingml/2006/main">
-              <a:graphicData uri="http://schemas.openxmlformats.org/drawingml/2006/picture">
-                <pic:pic xmlns:pic="http://schemas.openxmlformats.org/drawingml/2006/picture">
-                  <pic:nvPicPr>
-                    <pic:cNvPr id="0" name="Picture 11"/>
-                    <pic:cNvPicPr>
-                      <a:picLocks noChangeAspect="1" noChangeArrowheads="1"/>
-                    </pic:cNvPicPr>
-                  </pic:nvPicPr>
-                  <pic:blipFill>
-                    <a:blip r:embed="rId18" cstate="print">
-                      <a:extLst>
-                        <a:ext uri="{28A0092B-C50C-407E-A947-70E740481C1C}">
-                          <a14:useLocalDpi xmlns:a14="http://schemas.microsoft.com/office/drawing/2010/main" val="0"/>
-                        </a:ext>
-                      </a:extLst>
-                    </a:blip>
-                    <a:srcRect/>
-                    <a:stretch>
-                      <a:fillRect/>
-                    </a:stretch>
-                  </pic:blipFill>
-                  <pic:spPr bwMode="auto">
-                    <a:xfrm>
-                      <a:off x="0" y="0"/>
-                      <a:ext cx="5580380" cy="3138805"/>
-                    </a:xfrm>
-                    <a:prstGeom prst="rect">
-                      <a:avLst/>
-                    </a:prstGeom>
-                    <a:noFill/>
-                    <a:ln>
-                      <a:noFill/>
-                    </a:ln>
-                  </pic:spPr>
-                </pic:pic>
-              </a:graphicData>
-            </a:graphic>
-          </wp:inline>
-        </w:drawing>
-      </w:r>
+          <w:b/>
+          <w:bCs/>
+          <w:sz w:val="32"/>
+          <w:szCs w:val="32"/>
+          <w:lang w:val="en-US"/>
+        </w:rPr>
+      </w:pPr>
     </w:p>
     <w:p>
       <w:pPr>
@@ -3015,11 +1883,11 @@
         <w:tblLook w:val="04A0" w:firstRow="1" w:lastRow="0" w:firstColumn="1" w:lastColumn="0" w:noHBand="0" w:noVBand="1"/>
       </w:tblPr>
       <w:tblGrid>
-        <w:gridCol w:w="2807"/>
-        <w:gridCol w:w="1492"/>
-        <w:gridCol w:w="1493"/>
-        <w:gridCol w:w="1493"/>
-        <w:gridCol w:w="1493"/>
+        <w:gridCol w:w="2871"/>
+        <w:gridCol w:w="1476"/>
+        <w:gridCol w:w="1477"/>
+        <w:gridCol w:w="1477"/>
+        <w:gridCol w:w="1477"/>
       </w:tblGrid>
       <w:tr>
         <w:tc>
@@ -3031,6 +1899,7 @@
               <w:pStyle w:val="a3"/>
               <w:ind w:left="0"/>
               <w:rPr>
+                <w:rFonts w:cstheme="minorHAnsi"/>
                 <w:sz w:val="24"/>
                 <w:szCs w:val="24"/>
               </w:rPr>
@@ -3047,6 +1916,7 @@
               <w:ind w:left="0"/>
               <w:jc w:val="center"/>
               <w:rPr>
+                <w:rFonts w:cstheme="minorHAnsi"/>
                 <w:sz w:val="24"/>
                 <w:szCs w:val="24"/>
                 <w:lang w:val="en-US"/>
@@ -3054,6 +1924,7 @@
             </w:pPr>
             <w:r>
               <w:rPr>
+                <w:rFonts w:cstheme="minorHAnsi"/>
                 <w:sz w:val="24"/>
                 <w:szCs w:val="24"/>
                 <w:lang w:val="en-US"/>
@@ -3072,6 +1943,7 @@
               <w:ind w:left="0"/>
               <w:jc w:val="center"/>
               <w:rPr>
+                <w:rFonts w:cstheme="minorHAnsi"/>
                 <w:sz w:val="24"/>
                 <w:szCs w:val="24"/>
                 <w:lang w:val="en-US"/>
@@ -3079,6 +1951,7 @@
             </w:pPr>
             <w:r>
               <w:rPr>
+                <w:rFonts w:cstheme="minorHAnsi"/>
                 <w:sz w:val="24"/>
                 <w:szCs w:val="24"/>
                 <w:lang w:val="en-US"/>
@@ -3097,6 +1970,7 @@
               <w:ind w:left="0"/>
               <w:jc w:val="center"/>
               <w:rPr>
+                <w:rFonts w:cstheme="minorHAnsi"/>
                 <w:sz w:val="24"/>
                 <w:szCs w:val="24"/>
                 <w:lang w:val="en-US"/>
@@ -3104,6 +1978,7 @@
             </w:pPr>
             <w:r>
               <w:rPr>
+                <w:rFonts w:cstheme="minorHAnsi"/>
                 <w:sz w:val="24"/>
                 <w:szCs w:val="24"/>
                 <w:lang w:val="en-US"/>
@@ -3122,6 +1997,7 @@
               <w:ind w:left="0"/>
               <w:jc w:val="center"/>
               <w:rPr>
+                <w:rFonts w:cstheme="minorHAnsi"/>
                 <w:sz w:val="24"/>
                 <w:szCs w:val="24"/>
                 <w:lang w:val="en-US"/>
@@ -3129,6 +2005,7 @@
             </w:pPr>
             <w:r>
               <w:rPr>
+                <w:rFonts w:cstheme="minorHAnsi"/>
                 <w:sz w:val="24"/>
                 <w:szCs w:val="24"/>
                 <w:lang w:val="en-US"/>
@@ -3148,6 +2025,7 @@
               <w:pStyle w:val="a3"/>
               <w:ind w:left="0"/>
               <w:rPr>
+                <w:rFonts w:cstheme="minorHAnsi"/>
                 <w:sz w:val="24"/>
                 <w:szCs w:val="24"/>
                 <w:lang w:val="en-US"/>
@@ -3155,6 +2033,7 @@
             </w:pPr>
             <w:r>
               <w:rPr>
+                <w:rFonts w:cstheme="minorHAnsi"/>
                 <w:sz w:val="24"/>
                 <w:szCs w:val="24"/>
                 <w:lang w:val="en-US"/>
@@ -3173,30 +2052,18 @@
               <w:ind w:left="0"/>
               <w:jc w:val="center"/>
               <w:rPr>
+                <w:rFonts w:asciiTheme="majorHAnsi" w:hAnsiTheme="majorHAnsi" w:cstheme="majorHAnsi"/>
                 <w:sz w:val="24"/>
                 <w:szCs w:val="24"/>
               </w:rPr>
             </w:pPr>
             <w:r>
               <w:rPr>
-                <w:sz w:val="24"/>
-                <w:szCs w:val="24"/>
-              </w:rPr>
-              <w:t>0</w:t>
-            </w:r>
-            <w:r>
-              <w:rPr>
-                <w:sz w:val="24"/>
-                <w:szCs w:val="24"/>
-              </w:rPr>
-              <w:t>,</w:t>
-            </w:r>
-            <w:r>
-              <w:rPr>
-                <w:sz w:val="24"/>
-                <w:szCs w:val="24"/>
-              </w:rPr>
-              <w:t>3974</w:t>
+                <w:rFonts w:asciiTheme="majorHAnsi" w:hAnsiTheme="majorHAnsi" w:cstheme="majorHAnsi"/>
+                <w:sz w:val="24"/>
+                <w:szCs w:val="24"/>
+              </w:rPr>
+              <w:t>0,3974</w:t>
             </w:r>
           </w:p>
         </w:tc>
@@ -3210,30 +2077,18 @@
               <w:ind w:left="0"/>
               <w:jc w:val="center"/>
               <w:rPr>
+                <w:rFonts w:asciiTheme="majorHAnsi" w:hAnsiTheme="majorHAnsi" w:cstheme="majorHAnsi"/>
                 <w:sz w:val="24"/>
                 <w:szCs w:val="24"/>
               </w:rPr>
             </w:pPr>
             <w:r>
               <w:rPr>
-                <w:sz w:val="24"/>
-                <w:szCs w:val="24"/>
-              </w:rPr>
-              <w:t>0</w:t>
-            </w:r>
-            <w:r>
-              <w:rPr>
-                <w:sz w:val="24"/>
-                <w:szCs w:val="24"/>
-              </w:rPr>
-              <w:t>,</w:t>
-            </w:r>
-            <w:r>
-              <w:rPr>
-                <w:sz w:val="24"/>
-                <w:szCs w:val="24"/>
-              </w:rPr>
-              <w:t>3368</w:t>
+                <w:rFonts w:asciiTheme="majorHAnsi" w:hAnsiTheme="majorHAnsi" w:cstheme="majorHAnsi"/>
+                <w:sz w:val="24"/>
+                <w:szCs w:val="24"/>
+              </w:rPr>
+              <w:t>0,3368</w:t>
             </w:r>
           </w:p>
         </w:tc>
@@ -3247,30 +2102,18 @@
               <w:ind w:left="0"/>
               <w:jc w:val="center"/>
               <w:rPr>
+                <w:rFonts w:asciiTheme="majorHAnsi" w:hAnsiTheme="majorHAnsi" w:cstheme="majorHAnsi"/>
                 <w:sz w:val="24"/>
                 <w:szCs w:val="24"/>
               </w:rPr>
             </w:pPr>
             <w:r>
               <w:rPr>
-                <w:sz w:val="24"/>
-                <w:szCs w:val="24"/>
-              </w:rPr>
-              <w:t>0</w:t>
-            </w:r>
-            <w:r>
-              <w:rPr>
-                <w:sz w:val="24"/>
-                <w:szCs w:val="24"/>
-              </w:rPr>
-              <w:t>,</w:t>
-            </w:r>
-            <w:r>
-              <w:rPr>
-                <w:sz w:val="24"/>
-                <w:szCs w:val="24"/>
-              </w:rPr>
-              <w:t>2886</w:t>
+                <w:rFonts w:asciiTheme="majorHAnsi" w:hAnsiTheme="majorHAnsi" w:cstheme="majorHAnsi"/>
+                <w:sz w:val="24"/>
+                <w:szCs w:val="24"/>
+              </w:rPr>
+              <w:t>0,2886</w:t>
             </w:r>
           </w:p>
         </w:tc>
@@ -3284,30 +2127,18 @@
               <w:ind w:left="0"/>
               <w:jc w:val="center"/>
               <w:rPr>
+                <w:rFonts w:asciiTheme="majorHAnsi" w:hAnsiTheme="majorHAnsi" w:cstheme="majorHAnsi"/>
                 <w:sz w:val="24"/>
                 <w:szCs w:val="24"/>
               </w:rPr>
             </w:pPr>
             <w:r>
               <w:rPr>
-                <w:sz w:val="24"/>
-                <w:szCs w:val="24"/>
-              </w:rPr>
-              <w:t>0</w:t>
-            </w:r>
-            <w:r>
-              <w:rPr>
-                <w:sz w:val="24"/>
-                <w:szCs w:val="24"/>
-              </w:rPr>
-              <w:t>,</w:t>
-            </w:r>
-            <w:r>
-              <w:rPr>
-                <w:sz w:val="24"/>
-                <w:szCs w:val="24"/>
-              </w:rPr>
-              <w:t>2592</w:t>
+                <w:rFonts w:asciiTheme="majorHAnsi" w:hAnsiTheme="majorHAnsi" w:cstheme="majorHAnsi"/>
+                <w:sz w:val="24"/>
+                <w:szCs w:val="24"/>
+              </w:rPr>
+              <w:t>0,2592</w:t>
             </w:r>
           </w:p>
         </w:tc>
@@ -3322,6 +2153,7 @@
               <w:pStyle w:val="a3"/>
               <w:ind w:left="0"/>
               <w:rPr>
+                <w:rFonts w:cstheme="minorHAnsi"/>
                 <w:sz w:val="24"/>
                 <w:szCs w:val="24"/>
                 <w:lang w:val="en-US"/>
@@ -3329,6 +2161,7 @@
             </w:pPr>
             <w:r>
               <w:rPr>
+                <w:rFonts w:cstheme="minorHAnsi"/>
                 <w:sz w:val="24"/>
                 <w:szCs w:val="24"/>
                 <w:lang w:val="en-US"/>
@@ -3347,6 +2180,7 @@
               <w:ind w:left="0"/>
               <w:jc w:val="center"/>
               <w:rPr>
+                <w:rFonts w:asciiTheme="majorHAnsi" w:hAnsiTheme="majorHAnsi" w:cstheme="majorHAnsi"/>
                 <w:sz w:val="24"/>
                 <w:szCs w:val="24"/>
                 <w:lang w:val="en-US"/>
@@ -3354,27 +2188,12 @@
             </w:pPr>
             <w:r>
               <w:rPr>
-                <w:sz w:val="24"/>
-                <w:szCs w:val="24"/>
-                <w:lang w:val="en-US"/>
-              </w:rPr>
-              <w:t>0</w:t>
-            </w:r>
-            <w:r>
-              <w:rPr>
-                <w:sz w:val="24"/>
-                <w:szCs w:val="24"/>
-                <w:lang w:val="en-US"/>
-              </w:rPr>
-              <w:t>,</w:t>
-            </w:r>
-            <w:r>
-              <w:rPr>
-                <w:sz w:val="24"/>
-                <w:szCs w:val="24"/>
-                <w:lang w:val="en-US"/>
-              </w:rPr>
-              <w:t>0263</w:t>
+                <w:rFonts w:asciiTheme="majorHAnsi" w:hAnsiTheme="majorHAnsi" w:cstheme="majorHAnsi"/>
+                <w:sz w:val="24"/>
+                <w:szCs w:val="24"/>
+                <w:lang w:val="en-US"/>
+              </w:rPr>
+              <w:t>0,0263</w:t>
             </w:r>
           </w:p>
         </w:tc>
@@ -3388,6 +2207,7 @@
               <w:ind w:left="0"/>
               <w:jc w:val="center"/>
               <w:rPr>
+                <w:rFonts w:asciiTheme="majorHAnsi" w:hAnsiTheme="majorHAnsi" w:cstheme="majorHAnsi"/>
                 <w:sz w:val="24"/>
                 <w:szCs w:val="24"/>
                 <w:lang w:val="en-US"/>
@@ -3395,27 +2215,12 @@
             </w:pPr>
             <w:r>
               <w:rPr>
-                <w:sz w:val="24"/>
-                <w:szCs w:val="24"/>
-                <w:lang w:val="en-US"/>
-              </w:rPr>
-              <w:t>0</w:t>
-            </w:r>
-            <w:r>
-              <w:rPr>
-                <w:sz w:val="24"/>
-                <w:szCs w:val="24"/>
-                <w:lang w:val="en-US"/>
-              </w:rPr>
-              <w:t>,</w:t>
-            </w:r>
-            <w:r>
-              <w:rPr>
-                <w:sz w:val="24"/>
-                <w:szCs w:val="24"/>
-                <w:lang w:val="en-US"/>
-              </w:rPr>
-              <w:t>0342</w:t>
+                <w:rFonts w:asciiTheme="majorHAnsi" w:hAnsiTheme="majorHAnsi" w:cstheme="majorHAnsi"/>
+                <w:sz w:val="24"/>
+                <w:szCs w:val="24"/>
+                <w:lang w:val="en-US"/>
+              </w:rPr>
+              <w:t>0,0342</w:t>
             </w:r>
           </w:p>
         </w:tc>
@@ -3429,6 +2234,7 @@
               <w:ind w:left="0"/>
               <w:jc w:val="center"/>
               <w:rPr>
+                <w:rFonts w:asciiTheme="majorHAnsi" w:hAnsiTheme="majorHAnsi" w:cstheme="majorHAnsi"/>
                 <w:sz w:val="24"/>
                 <w:szCs w:val="24"/>
                 <w:lang w:val="en-US"/>
@@ -3436,6 +2242,7 @@
             </w:pPr>
             <w:r>
               <w:rPr>
+                <w:rFonts w:asciiTheme="majorHAnsi" w:hAnsiTheme="majorHAnsi" w:cstheme="majorHAnsi"/>
                 <w:sz w:val="24"/>
                 <w:szCs w:val="24"/>
                 <w:lang w:val="en-US"/>
@@ -3454,6 +2261,7 @@
               <w:ind w:left="0"/>
               <w:jc w:val="center"/>
               <w:rPr>
+                <w:rFonts w:asciiTheme="majorHAnsi" w:hAnsiTheme="majorHAnsi" w:cstheme="majorHAnsi"/>
                 <w:sz w:val="24"/>
                 <w:szCs w:val="24"/>
                 <w:lang w:val="en-US"/>
@@ -3461,6 +2269,7 @@
             </w:pPr>
             <w:r>
               <w:rPr>
+                <w:rFonts w:asciiTheme="majorHAnsi" w:hAnsiTheme="majorHAnsi" w:cstheme="majorHAnsi"/>
                 <w:sz w:val="24"/>
                 <w:szCs w:val="24"/>
                 <w:lang w:val="en-US"/>
@@ -3480,6 +2289,7 @@
               <w:pStyle w:val="a3"/>
               <w:ind w:left="0"/>
               <w:rPr>
+                <w:rFonts w:cstheme="minorHAnsi"/>
                 <w:sz w:val="24"/>
                 <w:szCs w:val="24"/>
                 <w:lang w:val="en-US"/>
@@ -3487,6 +2297,7 @@
             </w:pPr>
             <w:r>
               <w:rPr>
+                <w:rFonts w:cstheme="minorHAnsi"/>
                 <w:sz w:val="24"/>
                 <w:szCs w:val="24"/>
                 <w:lang w:val="en-US"/>
@@ -3505,6 +2316,7 @@
               <w:ind w:left="0"/>
               <w:jc w:val="center"/>
               <w:rPr>
+                <w:rFonts w:asciiTheme="majorHAnsi" w:hAnsiTheme="majorHAnsi" w:cstheme="majorHAnsi"/>
                 <w:sz w:val="24"/>
                 <w:szCs w:val="24"/>
                 <w:lang w:val="en-US"/>
@@ -3512,6 +2324,7 @@
             </w:pPr>
             <w:r>
               <w:rPr>
+                <w:rFonts w:asciiTheme="majorHAnsi" w:hAnsiTheme="majorHAnsi" w:cstheme="majorHAnsi"/>
                 <w:sz w:val="24"/>
                 <w:szCs w:val="24"/>
                 <w:lang w:val="en-US"/>
@@ -3530,6 +2343,7 @@
               <w:ind w:left="0"/>
               <w:jc w:val="center"/>
               <w:rPr>
+                <w:rFonts w:asciiTheme="majorHAnsi" w:hAnsiTheme="majorHAnsi" w:cstheme="majorHAnsi"/>
                 <w:sz w:val="24"/>
                 <w:szCs w:val="24"/>
                 <w:lang w:val="en-US"/>
@@ -3537,6 +2351,7 @@
             </w:pPr>
             <w:r>
               <w:rPr>
+                <w:rFonts w:asciiTheme="majorHAnsi" w:hAnsiTheme="majorHAnsi" w:cstheme="majorHAnsi"/>
                 <w:sz w:val="24"/>
                 <w:szCs w:val="24"/>
                 <w:lang w:val="en-US"/>
@@ -3555,6 +2370,7 @@
               <w:ind w:left="0"/>
               <w:jc w:val="center"/>
               <w:rPr>
+                <w:rFonts w:asciiTheme="majorHAnsi" w:hAnsiTheme="majorHAnsi" w:cstheme="majorHAnsi"/>
                 <w:sz w:val="24"/>
                 <w:szCs w:val="24"/>
                 <w:lang w:val="en-US"/>
@@ -3562,6 +2378,7 @@
             </w:pPr>
             <w:r>
               <w:rPr>
+                <w:rFonts w:asciiTheme="majorHAnsi" w:hAnsiTheme="majorHAnsi" w:cstheme="majorHAnsi"/>
                 <w:sz w:val="24"/>
                 <w:szCs w:val="24"/>
                 <w:lang w:val="en-US"/>
@@ -3580,6 +2397,7 @@
               <w:ind w:left="0"/>
               <w:jc w:val="center"/>
               <w:rPr>
+                <w:rFonts w:asciiTheme="majorHAnsi" w:hAnsiTheme="majorHAnsi" w:cstheme="majorHAnsi"/>
                 <w:sz w:val="24"/>
                 <w:szCs w:val="24"/>
                 <w:lang w:val="en-US"/>
@@ -3587,6 +2405,7 @@
             </w:pPr>
             <w:r>
               <w:rPr>
+                <w:rFonts w:asciiTheme="majorHAnsi" w:hAnsiTheme="majorHAnsi" w:cstheme="majorHAnsi"/>
                 <w:sz w:val="24"/>
                 <w:szCs w:val="24"/>
                 <w:lang w:val="en-US"/>
@@ -3606,6 +2425,7 @@
               <w:pStyle w:val="a3"/>
               <w:ind w:left="0"/>
               <w:rPr>
+                <w:rFonts w:cstheme="minorHAnsi"/>
                 <w:sz w:val="24"/>
                 <w:szCs w:val="24"/>
                 <w:lang w:val="en-US"/>
@@ -3613,6 +2433,7 @@
             </w:pPr>
             <w:r>
               <w:rPr>
+                <w:rFonts w:cstheme="minorHAnsi"/>
                 <w:sz w:val="24"/>
                 <w:szCs w:val="24"/>
                 <w:lang w:val="en-US"/>
@@ -3631,6 +2452,7 @@
               <w:ind w:left="0"/>
               <w:jc w:val="center"/>
               <w:rPr>
+                <w:rFonts w:asciiTheme="majorHAnsi" w:hAnsiTheme="majorHAnsi" w:cstheme="majorHAnsi"/>
                 <w:sz w:val="24"/>
                 <w:szCs w:val="24"/>
                 <w:lang w:val="en-US"/>
@@ -3638,6 +2460,7 @@
             </w:pPr>
             <w:r>
               <w:rPr>
+                <w:rFonts w:asciiTheme="majorHAnsi" w:hAnsiTheme="majorHAnsi" w:cstheme="majorHAnsi"/>
                 <w:sz w:val="24"/>
                 <w:szCs w:val="24"/>
                 <w:lang w:val="en-US"/>
@@ -3656,6 +2479,7 @@
               <w:ind w:left="0"/>
               <w:jc w:val="center"/>
               <w:rPr>
+                <w:rFonts w:asciiTheme="majorHAnsi" w:hAnsiTheme="majorHAnsi" w:cstheme="majorHAnsi"/>
                 <w:sz w:val="24"/>
                 <w:szCs w:val="24"/>
                 <w:lang w:val="en-US"/>
@@ -3663,6 +2487,7 @@
             </w:pPr>
             <w:r>
               <w:rPr>
+                <w:rFonts w:asciiTheme="majorHAnsi" w:hAnsiTheme="majorHAnsi" w:cstheme="majorHAnsi"/>
                 <w:sz w:val="24"/>
                 <w:szCs w:val="24"/>
                 <w:lang w:val="en-US"/>
@@ -3681,6 +2506,7 @@
               <w:ind w:left="0"/>
               <w:jc w:val="center"/>
               <w:rPr>
+                <w:rFonts w:asciiTheme="majorHAnsi" w:hAnsiTheme="majorHAnsi" w:cstheme="majorHAnsi"/>
                 <w:sz w:val="24"/>
                 <w:szCs w:val="24"/>
                 <w:lang w:val="en-US"/>
@@ -3688,6 +2514,7 @@
             </w:pPr>
             <w:r>
               <w:rPr>
+                <w:rFonts w:asciiTheme="majorHAnsi" w:hAnsiTheme="majorHAnsi" w:cstheme="majorHAnsi"/>
                 <w:sz w:val="24"/>
                 <w:szCs w:val="24"/>
                 <w:lang w:val="en-US"/>
@@ -3706,6 +2533,7 @@
               <w:ind w:left="0"/>
               <w:jc w:val="center"/>
               <w:rPr>
+                <w:rFonts w:asciiTheme="majorHAnsi" w:hAnsiTheme="majorHAnsi" w:cstheme="majorHAnsi"/>
                 <w:sz w:val="24"/>
                 <w:szCs w:val="24"/>
                 <w:lang w:val="en-US"/>
@@ -3713,6 +2541,7 @@
             </w:pPr>
             <w:r>
               <w:rPr>
+                <w:rFonts w:asciiTheme="majorHAnsi" w:hAnsiTheme="majorHAnsi" w:cstheme="majorHAnsi"/>
                 <w:sz w:val="24"/>
                 <w:szCs w:val="24"/>
                 <w:lang w:val="en-US"/>
@@ -3732,6 +2561,7 @@
               <w:pStyle w:val="a3"/>
               <w:ind w:left="0"/>
               <w:rPr>
+                <w:rFonts w:cstheme="minorHAnsi"/>
                 <w:sz w:val="24"/>
                 <w:szCs w:val="24"/>
                 <w:lang w:val="en-US"/>
@@ -3739,6 +2569,7 @@
             </w:pPr>
             <w:r>
               <w:rPr>
+                <w:rFonts w:cstheme="minorHAnsi"/>
                 <w:sz w:val="24"/>
                 <w:szCs w:val="24"/>
                 <w:lang w:val="en-US"/>
@@ -3757,6 +2588,7 @@
               <w:ind w:left="0"/>
               <w:jc w:val="center"/>
               <w:rPr>
+                <w:rFonts w:asciiTheme="majorHAnsi" w:hAnsiTheme="majorHAnsi" w:cstheme="majorHAnsi"/>
                 <w:sz w:val="24"/>
                 <w:szCs w:val="24"/>
                 <w:lang w:val="en-US"/>
@@ -3764,6 +2596,7 @@
             </w:pPr>
             <w:r>
               <w:rPr>
+                <w:rFonts w:asciiTheme="majorHAnsi" w:hAnsiTheme="majorHAnsi" w:cstheme="majorHAnsi"/>
                 <w:sz w:val="24"/>
                 <w:szCs w:val="24"/>
                 <w:lang w:val="en-US"/>
@@ -3782,6 +2615,7 @@
               <w:ind w:left="0"/>
               <w:jc w:val="center"/>
               <w:rPr>
+                <w:rFonts w:asciiTheme="majorHAnsi" w:hAnsiTheme="majorHAnsi" w:cstheme="majorHAnsi"/>
                 <w:sz w:val="24"/>
                 <w:szCs w:val="24"/>
                 <w:lang w:val="en-US"/>
@@ -3789,6 +2623,7 @@
             </w:pPr>
             <w:r>
               <w:rPr>
+                <w:rFonts w:asciiTheme="majorHAnsi" w:hAnsiTheme="majorHAnsi" w:cstheme="majorHAnsi"/>
                 <w:sz w:val="24"/>
                 <w:szCs w:val="24"/>
                 <w:lang w:val="en-US"/>
@@ -3807,6 +2642,7 @@
               <w:ind w:left="0"/>
               <w:jc w:val="center"/>
               <w:rPr>
+                <w:rFonts w:asciiTheme="majorHAnsi" w:hAnsiTheme="majorHAnsi" w:cstheme="majorHAnsi"/>
                 <w:sz w:val="24"/>
                 <w:szCs w:val="24"/>
                 <w:lang w:val="en-US"/>
@@ -3814,6 +2650,7 @@
             </w:pPr>
             <w:r>
               <w:rPr>
+                <w:rFonts w:asciiTheme="majorHAnsi" w:hAnsiTheme="majorHAnsi" w:cstheme="majorHAnsi"/>
                 <w:sz w:val="24"/>
                 <w:szCs w:val="24"/>
                 <w:lang w:val="en-US"/>
@@ -3832,6 +2669,7 @@
               <w:ind w:left="0"/>
               <w:jc w:val="center"/>
               <w:rPr>
+                <w:rFonts w:asciiTheme="majorHAnsi" w:hAnsiTheme="majorHAnsi" w:cstheme="majorHAnsi"/>
                 <w:sz w:val="24"/>
                 <w:szCs w:val="24"/>
                 <w:lang w:val="en-US"/>
@@ -3839,6 +2677,7 @@
             </w:pPr>
             <w:r>
               <w:rPr>
+                <w:rFonts w:asciiTheme="majorHAnsi" w:hAnsiTheme="majorHAnsi" w:cstheme="majorHAnsi"/>
                 <w:sz w:val="24"/>
                 <w:szCs w:val="24"/>
                 <w:lang w:val="en-US"/>
@@ -3858,12 +2697,14 @@
               <w:pStyle w:val="a3"/>
               <w:ind w:left="0"/>
               <w:rPr>
+                <w:rFonts w:cstheme="minorHAnsi"/>
                 <w:sz w:val="24"/>
                 <w:szCs w:val="24"/>
               </w:rPr>
             </w:pPr>
             <w:r>
               <w:rPr>
+                <w:rFonts w:cstheme="minorHAnsi"/>
                 <w:sz w:val="24"/>
                 <w:szCs w:val="24"/>
                 <w:lang w:val="en-US"/>
@@ -3872,6 +2713,7 @@
             </w:r>
             <w:r>
               <w:rPr>
+                <w:rFonts w:cstheme="minorHAnsi"/>
                 <w:sz w:val="24"/>
                 <w:szCs w:val="24"/>
               </w:rPr>
@@ -3879,6 +2721,7 @@
             </w:r>
             <w:r>
               <w:rPr>
+                <w:rFonts w:cstheme="minorHAnsi"/>
                 <w:sz w:val="24"/>
                 <w:szCs w:val="24"/>
                 <w:lang w:val="en-US"/>
@@ -3897,6 +2740,7 @@
               <w:ind w:left="0"/>
               <w:jc w:val="center"/>
               <w:rPr>
+                <w:rFonts w:asciiTheme="majorHAnsi" w:hAnsiTheme="majorHAnsi" w:cstheme="majorHAnsi"/>
                 <w:sz w:val="24"/>
                 <w:szCs w:val="24"/>
                 <w:lang w:val="en-US"/>
@@ -3904,6 +2748,7 @@
             </w:pPr>
             <w:r>
               <w:rPr>
+                <w:rFonts w:asciiTheme="majorHAnsi" w:hAnsiTheme="majorHAnsi" w:cstheme="majorHAnsi"/>
                 <w:sz w:val="24"/>
                 <w:szCs w:val="24"/>
                 <w:lang w:val="en-US"/>
@@ -3922,6 +2767,7 @@
               <w:ind w:left="0"/>
               <w:jc w:val="center"/>
               <w:rPr>
+                <w:rFonts w:asciiTheme="majorHAnsi" w:hAnsiTheme="majorHAnsi" w:cstheme="majorHAnsi"/>
                 <w:sz w:val="24"/>
                 <w:szCs w:val="24"/>
                 <w:lang w:val="en-US"/>
@@ -3929,6 +2775,7 @@
             </w:pPr>
             <w:r>
               <w:rPr>
+                <w:rFonts w:asciiTheme="majorHAnsi" w:hAnsiTheme="majorHAnsi" w:cstheme="majorHAnsi"/>
                 <w:sz w:val="24"/>
                 <w:szCs w:val="24"/>
                 <w:lang w:val="en-US"/>
@@ -3947,6 +2794,7 @@
               <w:ind w:left="0"/>
               <w:jc w:val="center"/>
               <w:rPr>
+                <w:rFonts w:asciiTheme="majorHAnsi" w:hAnsiTheme="majorHAnsi" w:cstheme="majorHAnsi"/>
                 <w:sz w:val="24"/>
                 <w:szCs w:val="24"/>
                 <w:lang w:val="en-US"/>
@@ -3954,6 +2802,7 @@
             </w:pPr>
             <w:r>
               <w:rPr>
+                <w:rFonts w:asciiTheme="majorHAnsi" w:hAnsiTheme="majorHAnsi" w:cstheme="majorHAnsi"/>
                 <w:sz w:val="24"/>
                 <w:szCs w:val="24"/>
                 <w:lang w:val="en-US"/>
@@ -3972,6 +2821,7 @@
               <w:ind w:left="0"/>
               <w:jc w:val="center"/>
               <w:rPr>
+                <w:rFonts w:asciiTheme="majorHAnsi" w:hAnsiTheme="majorHAnsi" w:cstheme="majorHAnsi"/>
                 <w:sz w:val="24"/>
                 <w:szCs w:val="24"/>
                 <w:lang w:val="en-US"/>
@@ -3979,6 +2829,7 @@
             </w:pPr>
             <w:r>
               <w:rPr>
+                <w:rFonts w:asciiTheme="majorHAnsi" w:hAnsiTheme="majorHAnsi" w:cstheme="majorHAnsi"/>
                 <w:sz w:val="24"/>
                 <w:szCs w:val="24"/>
                 <w:lang w:val="en-US"/>
@@ -3998,12 +2849,14 @@
               <w:pStyle w:val="a3"/>
               <w:ind w:left="0"/>
               <w:rPr>
+                <w:rFonts w:cstheme="minorHAnsi"/>
                 <w:sz w:val="24"/>
                 <w:szCs w:val="24"/>
               </w:rPr>
             </w:pPr>
             <w:r>
               <w:rPr>
+                <w:rFonts w:cstheme="minorHAnsi"/>
                 <w:sz w:val="24"/>
                 <w:szCs w:val="24"/>
                 <w:lang w:val="en-US"/>
@@ -4022,6 +2875,7 @@
               <w:ind w:left="0"/>
               <w:jc w:val="center"/>
               <w:rPr>
+                <w:rFonts w:asciiTheme="majorHAnsi" w:hAnsiTheme="majorHAnsi" w:cstheme="majorHAnsi"/>
                 <w:sz w:val="24"/>
                 <w:szCs w:val="24"/>
                 <w:lang w:val="en-US"/>
@@ -4029,6 +2883,7 @@
             </w:pPr>
             <w:r>
               <w:rPr>
+                <w:rFonts w:asciiTheme="majorHAnsi" w:hAnsiTheme="majorHAnsi" w:cstheme="majorHAnsi"/>
                 <w:sz w:val="24"/>
                 <w:szCs w:val="24"/>
                 <w:lang w:val="en-US"/>
@@ -4047,6 +2902,7 @@
               <w:ind w:left="0"/>
               <w:jc w:val="center"/>
               <w:rPr>
+                <w:rFonts w:asciiTheme="majorHAnsi" w:hAnsiTheme="majorHAnsi" w:cstheme="majorHAnsi"/>
                 <w:sz w:val="24"/>
                 <w:szCs w:val="24"/>
                 <w:lang w:val="en-US"/>
@@ -4054,6 +2910,7 @@
             </w:pPr>
             <w:r>
               <w:rPr>
+                <w:rFonts w:asciiTheme="majorHAnsi" w:hAnsiTheme="majorHAnsi" w:cstheme="majorHAnsi"/>
                 <w:sz w:val="24"/>
                 <w:szCs w:val="24"/>
                 <w:lang w:val="en-US"/>
@@ -4072,6 +2929,7 @@
               <w:ind w:left="0"/>
               <w:jc w:val="center"/>
               <w:rPr>
+                <w:rFonts w:asciiTheme="majorHAnsi" w:hAnsiTheme="majorHAnsi" w:cstheme="majorHAnsi"/>
                 <w:sz w:val="24"/>
                 <w:szCs w:val="24"/>
                 <w:lang w:val="en-US"/>
@@ -4079,6 +2937,7 @@
             </w:pPr>
             <w:r>
               <w:rPr>
+                <w:rFonts w:asciiTheme="majorHAnsi" w:hAnsiTheme="majorHAnsi" w:cstheme="majorHAnsi"/>
                 <w:sz w:val="24"/>
                 <w:szCs w:val="24"/>
                 <w:lang w:val="en-US"/>
@@ -4097,6 +2956,7 @@
               <w:ind w:left="0"/>
               <w:jc w:val="center"/>
               <w:rPr>
+                <w:rFonts w:asciiTheme="majorHAnsi" w:hAnsiTheme="majorHAnsi" w:cstheme="majorHAnsi"/>
                 <w:sz w:val="24"/>
                 <w:szCs w:val="24"/>
                 <w:lang w:val="en-US"/>
@@ -4104,6 +2964,7 @@
             </w:pPr>
             <w:r>
               <w:rPr>
+                <w:rFonts w:asciiTheme="majorHAnsi" w:hAnsiTheme="majorHAnsi" w:cstheme="majorHAnsi"/>
                 <w:sz w:val="24"/>
                 <w:szCs w:val="24"/>
                 <w:lang w:val="en-US"/>
@@ -4113,6 +2974,142 @@
           </w:p>
         </w:tc>
       </w:tr>
+      <w:tr>
+        <w:tc>
+          <w:tcPr>
+            <w:tcW w:w="2807" w:type="dxa"/>
+          </w:tcPr>
+          <w:p>
+            <w:pPr>
+              <w:pStyle w:val="a3"/>
+              <w:ind w:left="0"/>
+              <w:rPr>
+                <w:rFonts w:cstheme="minorHAnsi"/>
+                <w:sz w:val="24"/>
+                <w:szCs w:val="24"/>
+                <w:lang w:val="en-US"/>
+              </w:rPr>
+            </w:pPr>
+            <w:r>
+              <w:rPr>
+                <w:rFonts w:cstheme="minorHAnsi"/>
+                <w:sz w:val="24"/>
+                <w:szCs w:val="24"/>
+                <w:lang w:val="en-US"/>
+              </w:rPr>
+              <w:t>WordEmbeddingsSimilarity</w:t>
+            </w:r>
+          </w:p>
+        </w:tc>
+        <w:tc>
+          <w:tcPr>
+            <w:tcW w:w="1492" w:type="dxa"/>
+          </w:tcPr>
+          <w:p>
+            <w:pPr>
+              <w:pStyle w:val="a3"/>
+              <w:ind w:left="0"/>
+              <w:jc w:val="center"/>
+              <w:rPr>
+                <w:rFonts w:asciiTheme="majorHAnsi" w:hAnsiTheme="majorHAnsi" w:cstheme="majorHAnsi"/>
+                <w:sz w:val="24"/>
+                <w:szCs w:val="24"/>
+                <w:lang w:val="en-US"/>
+              </w:rPr>
+            </w:pPr>
+            <w:r>
+              <w:rPr>
+                <w:rFonts w:asciiTheme="majorHAnsi" w:hAnsiTheme="majorHAnsi" w:cstheme="majorHAnsi"/>
+                <w:sz w:val="24"/>
+                <w:szCs w:val="24"/>
+                <w:lang w:val="en-US"/>
+              </w:rPr>
+              <w:t>0,0184</w:t>
+            </w:r>
+          </w:p>
+        </w:tc>
+        <w:tc>
+          <w:tcPr>
+            <w:tcW w:w="1493" w:type="dxa"/>
+          </w:tcPr>
+          <w:p>
+            <w:pPr>
+              <w:pStyle w:val="a3"/>
+              <w:ind w:left="0"/>
+              <w:jc w:val="center"/>
+              <w:rPr>
+                <w:rFonts w:asciiTheme="majorHAnsi" w:hAnsiTheme="majorHAnsi" w:cstheme="majorHAnsi"/>
+                <w:sz w:val="24"/>
+                <w:szCs w:val="24"/>
+                <w:lang w:val="en-US"/>
+              </w:rPr>
+            </w:pPr>
+            <w:r>
+              <w:rPr>
+                <w:rFonts w:asciiTheme="majorHAnsi" w:hAnsiTheme="majorHAnsi" w:cstheme="majorHAnsi"/>
+                <w:sz w:val="24"/>
+                <w:szCs w:val="24"/>
+                <w:lang w:val="en-US"/>
+              </w:rPr>
+              <w:t>0,0250</w:t>
+            </w:r>
+          </w:p>
+        </w:tc>
+        <w:tc>
+          <w:tcPr>
+            <w:tcW w:w="1493" w:type="dxa"/>
+          </w:tcPr>
+          <w:p>
+            <w:pPr>
+              <w:pStyle w:val="a3"/>
+              <w:ind w:left="0"/>
+              <w:jc w:val="center"/>
+              <w:rPr>
+                <w:rFonts w:asciiTheme="majorHAnsi" w:hAnsiTheme="majorHAnsi" w:cstheme="majorHAnsi"/>
+                <w:sz w:val="24"/>
+                <w:szCs w:val="24"/>
+                <w:lang w:val="en-US"/>
+              </w:rPr>
+            </w:pPr>
+            <w:r>
+              <w:rPr>
+                <w:rFonts w:asciiTheme="majorHAnsi" w:hAnsiTheme="majorHAnsi" w:cstheme="majorHAnsi"/>
+                <w:sz w:val="24"/>
+                <w:szCs w:val="24"/>
+                <w:lang w:val="en-US"/>
+              </w:rPr>
+              <w:t>0,246</w:t>
+            </w:r>
+          </w:p>
+        </w:tc>
+        <w:tc>
+          <w:tcPr>
+            <w:tcW w:w="1493" w:type="dxa"/>
+          </w:tcPr>
+          <w:p>
+            <w:pPr>
+              <w:pStyle w:val="a3"/>
+              <w:ind w:left="0"/>
+              <w:jc w:val="center"/>
+              <w:rPr>
+                <w:rFonts w:asciiTheme="majorHAnsi" w:hAnsiTheme="majorHAnsi" w:cstheme="majorHAnsi"/>
+                <w:sz w:val="24"/>
+                <w:szCs w:val="24"/>
+                <w:lang w:val="en-US"/>
+              </w:rPr>
+            </w:pPr>
+            <w:r>
+              <w:rPr>
+                <w:rFonts w:asciiTheme="majorHAnsi" w:hAnsiTheme="majorHAnsi" w:cstheme="majorHAnsi"/>
+                <w:sz w:val="24"/>
+                <w:szCs w:val="24"/>
+                <w:lang w:val="en-US"/>
+              </w:rPr>
+              <w:t>0,0283</w:t>
+            </w:r>
+          </w:p>
+        </w:tc>
+      </w:tr>
     </w:tbl>
     <w:p>
       <w:pPr>
@@ -4200,14 +3197,14 @@
           <w:szCs w:val="24"/>
         </w:rPr>
         <w:drawing>
-          <wp:inline distT="0" distB="0" distL="0" distR="0" wp14:anchorId="3DF5CB46" wp14:editId="2A8737D4">
+          <wp:inline distT="0" distB="0" distL="0" distR="0" wp14:anchorId="3DF5CB46" wp14:editId="7F0C6822">
             <wp:extent cx="5486400" cy="3200400"/>
             <wp:effectExtent l="0" t="0" r="0" b="0"/>
             <wp:docPr id="9" name="Γράφημα 9"/>
             <wp:cNvGraphicFramePr/>
             <a:graphic xmlns:a="http://schemas.openxmlformats.org/drawingml/2006/main">
               <a:graphicData uri="http://schemas.openxmlformats.org/drawingml/2006/chart">
-                <c:chart xmlns:c="http://schemas.openxmlformats.org/drawingml/2006/chart" xmlns:r="http://schemas.openxmlformats.org/officeDocument/2006/relationships" r:id="rId19"/>
+                <c:chart xmlns:c="http://schemas.openxmlformats.org/drawingml/2006/chart" xmlns:r="http://schemas.openxmlformats.org/officeDocument/2006/relationships" r:id="rId16"/>
               </a:graphicData>
             </a:graphic>
           </wp:inline>
@@ -4228,7 +3225,78 @@
           <w:sz w:val="24"/>
           <w:szCs w:val="24"/>
         </w:rPr>
-        <w:t xml:space="preserve">Παρατηρούμε ότι ο </w:t>
+        <w:t xml:space="preserve">Παρατηρούμε ότι </w:t>
+      </w:r>
+      <w:r>
+        <w:rPr>
+          <w:sz w:val="24"/>
+          <w:szCs w:val="24"/>
+        </w:rPr>
+        <w:t xml:space="preserve">με τα </w:t>
+      </w:r>
+      <w:r>
+        <w:rPr>
+          <w:sz w:val="24"/>
+          <w:szCs w:val="24"/>
+          <w:lang w:val="en-US"/>
+        </w:rPr>
+        <w:t>WordEmbeddings</w:t>
+      </w:r>
+      <w:r>
+        <w:rPr>
+          <w:sz w:val="24"/>
+          <w:szCs w:val="24"/>
+        </w:rPr>
+        <w:t xml:space="preserve"> </w:t>
+      </w:r>
+      <w:r>
+        <w:rPr>
+          <w:sz w:val="24"/>
+          <w:szCs w:val="24"/>
+        </w:rPr>
+        <w:t>προκύπτουν</w:t>
+      </w:r>
+      <w:r>
+        <w:rPr>
+          <w:sz w:val="24"/>
+          <w:szCs w:val="24"/>
+        </w:rPr>
+        <w:t xml:space="preserve"> πολύ χειρότερα αποτελέσματα από </w:t>
+      </w:r>
+      <w:r>
+        <w:rPr>
+          <w:sz w:val="24"/>
+          <w:szCs w:val="24"/>
+        </w:rPr>
+        <w:t>τους υπόλοιπους τρόπους ομοιότητας</w:t>
+      </w:r>
+      <w:r>
+        <w:rPr>
+          <w:sz w:val="24"/>
+          <w:szCs w:val="24"/>
+        </w:rPr>
+        <w:t xml:space="preserve">. Οι κλάσεις που χρησιμοποιήσαμε στη Φάση </w:t>
+      </w:r>
+      <w:r>
+        <w:rPr>
+          <w:sz w:val="24"/>
+          <w:szCs w:val="24"/>
+        </w:rPr>
+        <w:t>4</w:t>
+      </w:r>
+      <w:r>
+        <w:rPr>
+          <w:sz w:val="24"/>
+          <w:szCs w:val="24"/>
+        </w:rPr>
+        <w:t xml:space="preserve"> έχουν παρόμοια αποτελέσματα με </w:t>
+      </w:r>
+      <w:r>
+        <w:rPr>
+          <w:sz w:val="24"/>
+          <w:szCs w:val="24"/>
+        </w:rPr>
+        <w:t xml:space="preserve">τον </w:t>
       </w:r>
       <w:r>
         <w:rPr>
@@ -4243,21 +3311,6 @@
           <w:sz w:val="24"/>
           <w:szCs w:val="24"/>
         </w:rPr>
-        <w:t xml:space="preserve"> βγαζει πολύ χειρότερα αποτελέσματα από τις κλάσεις ομοιότητας. Οι κλάσεις που χρησιμοποιήσαμε στη Φάση 3 έχουν παρόμοια αποτελέσματα με την </w:t>
-      </w:r>
-      <w:r>
-        <w:rPr>
-          <w:sz w:val="24"/>
-          <w:szCs w:val="24"/>
-          <w:lang w:val="en-US"/>
-        </w:rPr>
-        <w:t>ClassicSimilarity</w:t>
-      </w:r>
-      <w:r>
-        <w:rPr>
-          <w:sz w:val="24"/>
-          <w:szCs w:val="24"/>
-        </w:rPr>
         <w:t xml:space="preserve"> </w:t>
       </w:r>
       <w:r>
@@ -4265,18 +3318,22 @@
           <w:sz w:val="24"/>
           <w:szCs w:val="24"/>
         </w:rPr>
-        <w:t>που χρησιμοποιήσαμε στην Φαση 1.</w:t>
-      </w:r>
-    </w:p>
-    <w:p>
-      <w:pPr>
-        <w:pStyle w:val="a3"/>
-        <w:ind w:left="0"/>
-        <w:rPr>
-          <w:sz w:val="24"/>
-          <w:szCs w:val="24"/>
-        </w:rPr>
-      </w:pPr>
+        <w:t xml:space="preserve">που χρησιμοποιήσαμε στην Φαση </w:t>
+      </w:r>
+      <w:r>
+        <w:rPr>
+          <w:sz w:val="24"/>
+          <w:szCs w:val="24"/>
+        </w:rPr>
+        <w:t>2</w:t>
+      </w:r>
+      <w:r>
+        <w:rPr>
+          <w:sz w:val="24"/>
+          <w:szCs w:val="24"/>
+        </w:rPr>
+        <w:t>.</w:t>
+      </w:r>
     </w:p>
     <w:p>
       <w:pPr>
@@ -4408,7 +3465,7 @@
         <w:tblLook w:val="04A0" w:firstRow="1" w:lastRow="0" w:firstColumn="1" w:lastColumn="0" w:noHBand="0" w:noVBand="1"/>
       </w:tblPr>
       <w:tblGrid>
-        <w:gridCol w:w="2590"/>
+        <w:gridCol w:w="2871"/>
         <w:gridCol w:w="1550"/>
       </w:tblGrid>
       <w:tr>
@@ -4426,6 +3483,7 @@
               <w:ind w:left="0"/>
               <w:jc w:val="center"/>
               <w:rPr>
+                <w:rFonts w:cstheme="minorHAnsi"/>
                 <w:sz w:val="24"/>
                 <w:szCs w:val="24"/>
               </w:rPr>
@@ -4442,6 +3500,7 @@
               <w:ind w:left="0"/>
               <w:jc w:val="center"/>
               <w:rPr>
+                <w:rFonts w:cstheme="minorHAnsi"/>
                 <w:sz w:val="24"/>
                 <w:szCs w:val="24"/>
                 <w:lang w:val="en-US"/>
@@ -4449,6 +3508,7 @@
             </w:pPr>
             <w:r>
               <w:rPr>
+                <w:rFonts w:cstheme="minorHAnsi"/>
                 <w:sz w:val="24"/>
                 <w:szCs w:val="24"/>
                 <w:lang w:val="en-US"/>
@@ -4478,6 +3538,10 @@
               </w:rPr>
             </w:pPr>
             <w:r>
+              <w:rPr>
+                <w:sz w:val="24"/>
+                <w:szCs w:val="24"/>
+              </w:rPr>
               <w:t>ClassicSimilarity</w:t>
             </w:r>
           </w:p>
@@ -4492,6 +3556,7 @@
               <w:ind w:left="0"/>
               <w:jc w:val="center"/>
               <w:rPr>
+                <w:rFonts w:asciiTheme="majorHAnsi" w:hAnsiTheme="majorHAnsi" w:cstheme="majorHAnsi"/>
                 <w:sz w:val="24"/>
                 <w:szCs w:val="24"/>
                 <w:lang w:val="en-US"/>
@@ -4499,6 +3564,7 @@
             </w:pPr>
             <w:r>
               <w:rPr>
+                <w:rFonts w:asciiTheme="majorHAnsi" w:hAnsiTheme="majorHAnsi" w:cstheme="majorHAnsi"/>
                 <w:sz w:val="24"/>
                 <w:szCs w:val="24"/>
                 <w:lang w:val="en-US"/>
@@ -4528,6 +3594,10 @@
               </w:rPr>
             </w:pPr>
             <w:r>
+              <w:rPr>
+                <w:sz w:val="24"/>
+                <w:szCs w:val="24"/>
+              </w:rPr>
               <w:t>SVD rank = 50</w:t>
             </w:r>
           </w:p>
@@ -4542,6 +3612,7 @@
               <w:ind w:left="0"/>
               <w:jc w:val="center"/>
               <w:rPr>
+                <w:rFonts w:asciiTheme="majorHAnsi" w:hAnsiTheme="majorHAnsi" w:cstheme="majorHAnsi"/>
                 <w:sz w:val="24"/>
                 <w:szCs w:val="24"/>
                 <w:lang w:val="en-US"/>
@@ -4549,6 +3620,7 @@
             </w:pPr>
             <w:r>
               <w:rPr>
+                <w:rFonts w:asciiTheme="majorHAnsi" w:hAnsiTheme="majorHAnsi" w:cstheme="majorHAnsi"/>
                 <w:sz w:val="24"/>
                 <w:szCs w:val="24"/>
                 <w:lang w:val="en-US"/>
@@ -4578,6 +3650,10 @@
               </w:rPr>
             </w:pPr>
             <w:r>
+              <w:rPr>
+                <w:sz w:val="24"/>
+                <w:szCs w:val="24"/>
+              </w:rPr>
               <w:t>SVD rank = 100</w:t>
             </w:r>
           </w:p>
@@ -4592,6 +3668,7 @@
               <w:ind w:left="0"/>
               <w:jc w:val="center"/>
               <w:rPr>
+                <w:rFonts w:asciiTheme="majorHAnsi" w:hAnsiTheme="majorHAnsi" w:cstheme="majorHAnsi"/>
                 <w:sz w:val="24"/>
                 <w:szCs w:val="24"/>
                 <w:lang w:val="en-US"/>
@@ -4599,6 +3676,7 @@
             </w:pPr>
             <w:r>
               <w:rPr>
+                <w:rFonts w:asciiTheme="majorHAnsi" w:hAnsiTheme="majorHAnsi" w:cstheme="majorHAnsi"/>
                 <w:sz w:val="24"/>
                 <w:szCs w:val="24"/>
                 <w:lang w:val="en-US"/>
@@ -4628,6 +3706,10 @@
               </w:rPr>
             </w:pPr>
             <w:r>
+              <w:rPr>
+                <w:sz w:val="24"/>
+                <w:szCs w:val="24"/>
+              </w:rPr>
               <w:t>SVD rank = 150</w:t>
             </w:r>
           </w:p>
@@ -4642,6 +3724,7 @@
               <w:ind w:left="0"/>
               <w:jc w:val="center"/>
               <w:rPr>
+                <w:rFonts w:asciiTheme="majorHAnsi" w:hAnsiTheme="majorHAnsi" w:cstheme="majorHAnsi"/>
                 <w:sz w:val="24"/>
                 <w:szCs w:val="24"/>
                 <w:lang w:val="en-US"/>
@@ -4649,6 +3732,7 @@
             </w:pPr>
             <w:r>
               <w:rPr>
+                <w:rFonts w:asciiTheme="majorHAnsi" w:hAnsiTheme="majorHAnsi" w:cstheme="majorHAnsi"/>
                 <w:sz w:val="24"/>
                 <w:szCs w:val="24"/>
                 <w:lang w:val="en-US"/>
@@ -4678,6 +3762,10 @@
               </w:rPr>
             </w:pPr>
             <w:r>
+              <w:rPr>
+                <w:sz w:val="24"/>
+                <w:szCs w:val="24"/>
+              </w:rPr>
               <w:t>SVD rank = 300</w:t>
             </w:r>
           </w:p>
@@ -4692,6 +3780,7 @@
               <w:ind w:left="0"/>
               <w:jc w:val="center"/>
               <w:rPr>
+                <w:rFonts w:asciiTheme="majorHAnsi" w:hAnsiTheme="majorHAnsi" w:cstheme="majorHAnsi"/>
                 <w:sz w:val="24"/>
                 <w:szCs w:val="24"/>
                 <w:lang w:val="en-US"/>
@@ -4699,6 +3788,7 @@
             </w:pPr>
             <w:r>
               <w:rPr>
+                <w:rFonts w:asciiTheme="majorHAnsi" w:hAnsiTheme="majorHAnsi" w:cstheme="majorHAnsi"/>
                 <w:sz w:val="24"/>
                 <w:szCs w:val="24"/>
                 <w:lang w:val="en-US"/>
@@ -4728,6 +3818,10 @@
               </w:rPr>
             </w:pPr>
             <w:r>
+              <w:rPr>
+                <w:sz w:val="24"/>
+                <w:szCs w:val="24"/>
+              </w:rPr>
               <w:t>BM25Similarity</w:t>
             </w:r>
           </w:p>
@@ -4742,6 +3836,7 @@
               <w:ind w:left="0"/>
               <w:jc w:val="center"/>
               <w:rPr>
+                <w:rFonts w:asciiTheme="majorHAnsi" w:hAnsiTheme="majorHAnsi" w:cstheme="majorHAnsi"/>
                 <w:sz w:val="24"/>
                 <w:szCs w:val="24"/>
                 <w:lang w:val="en-US"/>
@@ -4749,6 +3844,7 @@
             </w:pPr>
             <w:r>
               <w:rPr>
+                <w:rFonts w:asciiTheme="majorHAnsi" w:hAnsiTheme="majorHAnsi" w:cstheme="majorHAnsi"/>
                 <w:sz w:val="24"/>
                 <w:szCs w:val="24"/>
                 <w:lang w:val="en-US"/>
@@ -4778,6 +3874,10 @@
               </w:rPr>
             </w:pPr>
             <w:r>
+              <w:rPr>
+                <w:sz w:val="24"/>
+                <w:szCs w:val="24"/>
+              </w:rPr>
               <w:t>LMJelinekMercerSimilarity</w:t>
             </w:r>
           </w:p>
@@ -4792,6 +3892,7 @@
               <w:ind w:left="0"/>
               <w:jc w:val="center"/>
               <w:rPr>
+                <w:rFonts w:asciiTheme="majorHAnsi" w:hAnsiTheme="majorHAnsi" w:cstheme="majorHAnsi"/>
                 <w:sz w:val="24"/>
                 <w:szCs w:val="24"/>
                 <w:lang w:val="en-US"/>
@@ -4799,6 +3900,7 @@
             </w:pPr>
             <w:r>
               <w:rPr>
+                <w:rFonts w:asciiTheme="majorHAnsi" w:hAnsiTheme="majorHAnsi" w:cstheme="majorHAnsi"/>
                 <w:sz w:val="24"/>
                 <w:szCs w:val="24"/>
                 <w:lang w:val="en-US"/>
@@ -4808,6 +3910,63 @@
           </w:p>
         </w:tc>
       </w:tr>
+      <w:tr>
+        <w:trPr>
+          <w:trHeight w:val="331"/>
+          <w:jc w:val="center"/>
+        </w:trPr>
+        <w:tc>
+          <w:tcPr>
+            <w:tcW w:w="2590" w:type="dxa"/>
+          </w:tcPr>
+          <w:p>
+            <w:pPr>
+              <w:pStyle w:val="a3"/>
+              <w:ind w:left="0"/>
+              <w:jc w:val="center"/>
+              <w:rPr>
+                <w:sz w:val="24"/>
+                <w:szCs w:val="24"/>
+              </w:rPr>
+            </w:pPr>
+            <w:r>
+              <w:rPr>
+                <w:sz w:val="24"/>
+                <w:szCs w:val="24"/>
+                <w:lang w:val="en-US"/>
+              </w:rPr>
+              <w:t>WordEmbeddingsSimilarity</w:t>
+            </w:r>
+          </w:p>
+        </w:tc>
+        <w:tc>
+          <w:tcPr>
+            <w:tcW w:w="1550" w:type="dxa"/>
+          </w:tcPr>
+          <w:p>
+            <w:pPr>
+              <w:pStyle w:val="a3"/>
+              <w:ind w:left="0"/>
+              <w:jc w:val="center"/>
+              <w:rPr>
+                <w:rFonts w:asciiTheme="majorHAnsi" w:hAnsiTheme="majorHAnsi" w:cstheme="majorHAnsi"/>
+                <w:sz w:val="24"/>
+                <w:szCs w:val="24"/>
+                <w:lang w:val="en-US"/>
+              </w:rPr>
+            </w:pPr>
+            <w:r>
+              <w:rPr>
+                <w:rFonts w:asciiTheme="majorHAnsi" w:hAnsiTheme="majorHAnsi" w:cstheme="majorHAnsi"/>
+                <w:sz w:val="24"/>
+                <w:szCs w:val="24"/>
+                <w:lang w:val="en-US"/>
+              </w:rPr>
+              <w:t>0,0039</w:t>
+            </w:r>
+          </w:p>
+        </w:tc>
+      </w:tr>
     </w:tbl>
     <w:p>
       <w:pPr>
@@ -4835,14 +3994,14 @@
           <w:szCs w:val="24"/>
         </w:rPr>
         <w:drawing>
-          <wp:inline distT="0" distB="0" distL="0" distR="0" wp14:anchorId="54C33D41" wp14:editId="2B1BE572">
+          <wp:inline distT="0" distB="0" distL="0" distR="0" wp14:anchorId="54C33D41" wp14:editId="200C8930">
             <wp:extent cx="5486400" cy="3200400"/>
             <wp:effectExtent l="0" t="0" r="0" b="0"/>
             <wp:docPr id="10" name="Γράφημα 10"/>
             <wp:cNvGraphicFramePr/>
             <a:graphic xmlns:a="http://schemas.openxmlformats.org/drawingml/2006/main">
               <a:graphicData uri="http://schemas.openxmlformats.org/drawingml/2006/chart">
-                <c:chart xmlns:c="http://schemas.openxmlformats.org/drawingml/2006/chart" xmlns:r="http://schemas.openxmlformats.org/officeDocument/2006/relationships" r:id="rId20"/>
+                <c:chart xmlns:c="http://schemas.openxmlformats.org/drawingml/2006/chart" xmlns:r="http://schemas.openxmlformats.org/officeDocument/2006/relationships" r:id="rId17"/>
               </a:graphicData>
             </a:graphic>
           </wp:inline>
@@ -4908,52 +4067,31 @@
           <w:szCs w:val="24"/>
         </w:rPr>
       </w:pPr>
+      <w:r>
+        <w:rPr>
+          <w:sz w:val="24"/>
+          <w:szCs w:val="24"/>
+        </w:rPr>
+        <w:t>Πηγές:</w:t>
+      </w:r>
     </w:p>
     <w:p>
       <w:pPr>
         <w:pStyle w:val="a3"/>
-        <w:ind w:left="0"/>
-        <w:rPr>
-          <w:sz w:val="24"/>
-          <w:szCs w:val="24"/>
-        </w:rPr>
-      </w:pPr>
-    </w:p>
-    <w:p>
-      <w:pPr>
-        <w:pStyle w:val="a3"/>
-        <w:ind w:left="0"/>
-        <w:rPr>
-          <w:sz w:val="24"/>
-          <w:szCs w:val="24"/>
-        </w:rPr>
-      </w:pPr>
-    </w:p>
-    <w:p>
-      <w:pPr>
-        <w:pStyle w:val="a3"/>
-        <w:ind w:left="0"/>
-        <w:rPr>
-          <w:sz w:val="24"/>
-          <w:szCs w:val="24"/>
-        </w:rPr>
-      </w:pPr>
-      <w:r>
-        <w:rPr>
-          <w:sz w:val="24"/>
-          <w:szCs w:val="24"/>
-        </w:rPr>
-        <w:t>Πηγές:</w:t>
-      </w:r>
-    </w:p>
-    <w:p>
-      <w:pPr>
-        <w:pStyle w:val="a3"/>
-        <w:rPr>
-          <w:sz w:val="24"/>
-          <w:szCs w:val="24"/>
-        </w:rPr>
-      </w:pPr>
+        <w:rPr>
+          <w:sz w:val="24"/>
+          <w:szCs w:val="24"/>
+          <w:lang w:val="en-US"/>
+        </w:rPr>
+      </w:pPr>
+      <w:r>
+        <w:rPr>
+          <w:sz w:val="24"/>
+          <w:szCs w:val="24"/>
+          <w:lang w:val="en-US"/>
+        </w:rPr>
+        <w:t>Deeplearning4java I guess?</w:t>
+      </w:r>
     </w:p>
     <w:sectPr>
       <w:pgSz w:w="11906" w:h="16838"/>
@@ -6480,6 +5618,79 @@
             </c:ext>
           </c:extLst>
         </c:ser>
+        <c:ser>
+          <c:idx val="7"/>
+          <c:order val="7"/>
+          <c:tx>
+            <c:strRef>
+              <c:f>Φύλλο1!$A$9</c:f>
+              <c:strCache>
+                <c:ptCount val="1"/>
+                <c:pt idx="0">
+                  <c:v>WordEmbeddingsSimilarity</c:v>
+                </c:pt>
+              </c:strCache>
+            </c:strRef>
+          </c:tx>
+          <c:spPr>
+            <a:solidFill>
+              <a:schemeClr val="accent2">
+                <a:lumMod val="60000"/>
+              </a:schemeClr>
+            </a:solidFill>
+            <a:ln>
+              <a:noFill/>
+            </a:ln>
+            <a:effectLst/>
+          </c:spPr>
+          <c:invertIfNegative val="0"/>
+          <c:cat>
+            <c:strRef>
+              <c:f>Φύλλο1!$B$1:$E$1</c:f>
+              <c:strCache>
+                <c:ptCount val="4"/>
+                <c:pt idx="0">
+                  <c:v>k=5</c:v>
+                </c:pt>
+                <c:pt idx="1">
+                  <c:v>k=10</c:v>
+                </c:pt>
+                <c:pt idx="2">
+                  <c:v>k=15</c:v>
+                </c:pt>
+                <c:pt idx="3">
+                  <c:v>k=20</c:v>
+                </c:pt>
+              </c:strCache>
+            </c:strRef>
+          </c:cat>
+          <c:val>
+            <c:numRef>
+              <c:f>Φύλλο1!$B$9:$E$9</c:f>
+              <c:numCache>
+                <c:formatCode>General</c:formatCode>
+                <c:ptCount val="4"/>
+                <c:pt idx="0">
+                  <c:v>1.84E-2</c:v>
+                </c:pt>
+                <c:pt idx="1">
+                  <c:v>2.5000000000000001E-2</c:v>
+                </c:pt>
+                <c:pt idx="2">
+                  <c:v>0.246</c:v>
+                </c:pt>
+                <c:pt idx="3">
+                  <c:v>2.8299999999999999E-2</c:v>
+                </c:pt>
+              </c:numCache>
+            </c:numRef>
+          </c:val>
+          <c:extLst>
+            <c:ext xmlns:c16="http://schemas.microsoft.com/office/drawing/2014/chart" uri="{C3380CC4-5D6E-409C-BE32-E72D297353CC}">
+              <c16:uniqueId val="{00000001-30DF-412E-870E-0B96090738D1}"/>
+            </c:ext>
+          </c:extLst>
+        </c:ser>
         <c:dLbls>
           <c:showLegendKey val="0"/>
           <c:showVal val="0"/>
@@ -6758,9 +5969,9 @@
           <c:invertIfNegative val="0"/>
           <c:cat>
             <c:strRef>
-              <c:f>Φύλλο1!$A$2:$A$8</c:f>
+              <c:f>Φύλλο1!$A$2:$A$9</c:f>
               <c:strCache>
-                <c:ptCount val="7"/>
+                <c:ptCount val="8"/>
                 <c:pt idx="0">
                   <c:v>ClassicSimilarity</c:v>
                 </c:pt>
@@ -6781,16 +5992,19 @@
                 </c:pt>
                 <c:pt idx="6">
                   <c:v>LMJelinekMercerSimilarity</c:v>
+                </c:pt>
+                <c:pt idx="7">
+                  <c:v>WordEmbeddingsSimilarity</c:v>
                 </c:pt>
               </c:strCache>
             </c:strRef>
           </c:cat>
           <c:val>
             <c:numRef>
-              <c:f>Φύλλο1!$B$2:$B$8</c:f>
+              <c:f>Φύλλο1!$B$2:$B$9</c:f>
               <c:numCache>
                 <c:formatCode>General</c:formatCode>
-                <c:ptCount val="7"/>
+                <c:ptCount val="8"/>
                 <c:pt idx="0">
                   <c:v>0.12989999999999999</c:v>
                 </c:pt>
@@ -6811,6 +6025,9 @@
                 </c:pt>
                 <c:pt idx="6">
                   <c:v>0.13100000000000001</c:v>
+                </c:pt>
+                <c:pt idx="7">
+                  <c:v>3.8999999999999998E-3</c:v>
                 </c:pt>
               </c:numCache>
             </c:numRef>
@@ -6836,7 +6053,7 @@
       <c:catAx>
         <c:axId val="1003128991"/>
         <c:scaling>
-          <c:orientation val="minMax"/>
+          <c:orientation val="maxMin"/>
         </c:scaling>
         <c:delete val="0"/>
         <c:axPos val="l"/>
@@ -6890,7 +6107,7 @@
           <c:orientation val="minMax"/>
         </c:scaling>
         <c:delete val="0"/>
-        <c:axPos val="b"/>
+        <c:axPos val="t"/>
         <c:majorGridlines>
           <c:spPr>
             <a:ln w="9525" cap="flat" cmpd="sng" algn="ctr">

</xml_diff>